<commit_message>
Testing Strategies, Test Schedule, Control Procedures completed
</commit_message>
<xml_diff>
--- a/Test Plan.docx
+++ b/Test Plan.docx
@@ -67,8 +67,20 @@
       </w:r>
     </w:p>
     <w:p/>
+    <w:p>
+      <w:r>
+        <w:br w:type="page"/>
+      </w:r>
+    </w:p>
     <w:sdt>
       <w:sdtPr>
+        <w:rPr>
+          <w:rFonts w:asciiTheme="minorHAnsi" w:eastAsiaTheme="minorHAnsi" w:hAnsiTheme="minorHAnsi" w:cstheme="minorBidi"/>
+          <w:color w:val="auto"/>
+          <w:sz w:val="22"/>
+          <w:szCs w:val="22"/>
+          <w:lang w:val="en-GB"/>
+        </w:rPr>
         <w:id w:val="1485744437"/>
         <w:docPartObj>
           <w:docPartGallery w:val="Table of Contents"/>
@@ -77,14 +89,9 @@
       </w:sdtPr>
       <w:sdtEndPr>
         <w:rPr>
-          <w:rFonts w:asciiTheme="minorHAnsi" w:eastAsiaTheme="minorHAnsi" w:hAnsiTheme="minorHAnsi" w:cstheme="minorBidi"/>
           <w:b/>
           <w:bCs/>
           <w:noProof/>
-          <w:color w:val="auto"/>
-          <w:sz w:val="22"/>
-          <w:szCs w:val="22"/>
-          <w:lang w:val="en-GB"/>
         </w:rPr>
       </w:sdtEndPr>
       <w:sdtContent>
@@ -117,7 +124,7 @@
           <w:r>
             <w:fldChar w:fldCharType="separate"/>
           </w:r>
-          <w:hyperlink w:anchor="_Toc38971501" w:history="1">
+          <w:hyperlink w:anchor="_Toc39059227" w:history="1">
             <w:r>
               <w:rPr>
                 <w:rStyle w:val="Hyperlink"/>
@@ -144,7 +151,7 @@
                 <w:noProof/>
                 <w:webHidden/>
               </w:rPr>
-              <w:instrText xml:space="preserve"> PAGEREF _Toc38971501 \h </w:instrText>
+              <w:instrText xml:space="preserve"> PAGEREF _Toc39059227 \h </w:instrText>
             </w:r>
             <w:r>
               <w:rPr>
@@ -164,7 +171,1413 @@
                 <w:noProof/>
                 <w:webHidden/>
               </w:rPr>
-              <w:t>2</w:t>
+              <w:t>3</w:t>
+            </w:r>
+            <w:r>
+              <w:rPr>
+                <w:noProof/>
+                <w:webHidden/>
+              </w:rPr>
+              <w:fldChar w:fldCharType="end"/>
+            </w:r>
+          </w:hyperlink>
+        </w:p>
+        <w:p>
+          <w:pPr>
+            <w:pStyle w:val="TOC1"/>
+            <w:tabs>
+              <w:tab w:val="right" w:leader="dot" w:pos="9016"/>
+            </w:tabs>
+            <w:rPr>
+              <w:rFonts w:eastAsiaTheme="minorEastAsia"/>
+              <w:noProof/>
+              <w:lang w:eastAsia="en-GB"/>
+            </w:rPr>
+          </w:pPr>
+          <w:hyperlink w:anchor="_Toc39059228" w:history="1">
+            <w:r>
+              <w:rPr>
+                <w:rStyle w:val="Hyperlink"/>
+                <w:noProof/>
+              </w:rPr>
+              <w:t>Objectives and Tasks</w:t>
+            </w:r>
+            <w:r>
+              <w:rPr>
+                <w:noProof/>
+                <w:webHidden/>
+              </w:rPr>
+              <w:tab/>
+            </w:r>
+            <w:r>
+              <w:rPr>
+                <w:noProof/>
+                <w:webHidden/>
+              </w:rPr>
+              <w:fldChar w:fldCharType="begin"/>
+            </w:r>
+            <w:r>
+              <w:rPr>
+                <w:noProof/>
+                <w:webHidden/>
+              </w:rPr>
+              <w:instrText xml:space="preserve"> PAGEREF _Toc39059228 \h </w:instrText>
+            </w:r>
+            <w:r>
+              <w:rPr>
+                <w:noProof/>
+                <w:webHidden/>
+              </w:rPr>
+            </w:r>
+            <w:r>
+              <w:rPr>
+                <w:noProof/>
+                <w:webHidden/>
+              </w:rPr>
+              <w:fldChar w:fldCharType="separate"/>
+            </w:r>
+            <w:r>
+              <w:rPr>
+                <w:noProof/>
+                <w:webHidden/>
+              </w:rPr>
+              <w:t>3</w:t>
+            </w:r>
+            <w:r>
+              <w:rPr>
+                <w:noProof/>
+                <w:webHidden/>
+              </w:rPr>
+              <w:fldChar w:fldCharType="end"/>
+            </w:r>
+          </w:hyperlink>
+        </w:p>
+        <w:p>
+          <w:pPr>
+            <w:pStyle w:val="TOC2"/>
+            <w:tabs>
+              <w:tab w:val="right" w:leader="dot" w:pos="9016"/>
+            </w:tabs>
+            <w:rPr>
+              <w:rFonts w:eastAsiaTheme="minorEastAsia"/>
+              <w:noProof/>
+              <w:lang w:eastAsia="en-GB"/>
+            </w:rPr>
+          </w:pPr>
+          <w:hyperlink w:anchor="_Toc39059229" w:history="1">
+            <w:r>
+              <w:rPr>
+                <w:rStyle w:val="Hyperlink"/>
+                <w:noProof/>
+              </w:rPr>
+              <w:t>Objectives</w:t>
+            </w:r>
+            <w:r>
+              <w:rPr>
+                <w:noProof/>
+                <w:webHidden/>
+              </w:rPr>
+              <w:tab/>
+            </w:r>
+            <w:r>
+              <w:rPr>
+                <w:noProof/>
+                <w:webHidden/>
+              </w:rPr>
+              <w:fldChar w:fldCharType="begin"/>
+            </w:r>
+            <w:r>
+              <w:rPr>
+                <w:noProof/>
+                <w:webHidden/>
+              </w:rPr>
+              <w:instrText xml:space="preserve"> PAGEREF _Toc39059229 \h </w:instrText>
+            </w:r>
+            <w:r>
+              <w:rPr>
+                <w:noProof/>
+                <w:webHidden/>
+              </w:rPr>
+            </w:r>
+            <w:r>
+              <w:rPr>
+                <w:noProof/>
+                <w:webHidden/>
+              </w:rPr>
+              <w:fldChar w:fldCharType="separate"/>
+            </w:r>
+            <w:r>
+              <w:rPr>
+                <w:noProof/>
+                <w:webHidden/>
+              </w:rPr>
+              <w:t>3</w:t>
+            </w:r>
+            <w:r>
+              <w:rPr>
+                <w:noProof/>
+                <w:webHidden/>
+              </w:rPr>
+              <w:fldChar w:fldCharType="end"/>
+            </w:r>
+          </w:hyperlink>
+        </w:p>
+        <w:p>
+          <w:pPr>
+            <w:pStyle w:val="TOC2"/>
+            <w:tabs>
+              <w:tab w:val="right" w:leader="dot" w:pos="9016"/>
+            </w:tabs>
+            <w:rPr>
+              <w:rFonts w:eastAsiaTheme="minorEastAsia"/>
+              <w:noProof/>
+              <w:lang w:eastAsia="en-GB"/>
+            </w:rPr>
+          </w:pPr>
+          <w:hyperlink w:anchor="_Toc39059230" w:history="1">
+            <w:r>
+              <w:rPr>
+                <w:rStyle w:val="Hyperlink"/>
+                <w:noProof/>
+              </w:rPr>
+              <w:t>Tasks</w:t>
+            </w:r>
+            <w:r>
+              <w:rPr>
+                <w:noProof/>
+                <w:webHidden/>
+              </w:rPr>
+              <w:tab/>
+            </w:r>
+            <w:r>
+              <w:rPr>
+                <w:noProof/>
+                <w:webHidden/>
+              </w:rPr>
+              <w:fldChar w:fldCharType="begin"/>
+            </w:r>
+            <w:r>
+              <w:rPr>
+                <w:noProof/>
+                <w:webHidden/>
+              </w:rPr>
+              <w:instrText xml:space="preserve"> PAGEREF _Toc39059230 \h </w:instrText>
+            </w:r>
+            <w:r>
+              <w:rPr>
+                <w:noProof/>
+                <w:webHidden/>
+              </w:rPr>
+            </w:r>
+            <w:r>
+              <w:rPr>
+                <w:noProof/>
+                <w:webHidden/>
+              </w:rPr>
+              <w:fldChar w:fldCharType="separate"/>
+            </w:r>
+            <w:r>
+              <w:rPr>
+                <w:noProof/>
+                <w:webHidden/>
+              </w:rPr>
+              <w:t>3</w:t>
+            </w:r>
+            <w:r>
+              <w:rPr>
+                <w:noProof/>
+                <w:webHidden/>
+              </w:rPr>
+              <w:fldChar w:fldCharType="end"/>
+            </w:r>
+          </w:hyperlink>
+        </w:p>
+        <w:p>
+          <w:pPr>
+            <w:pStyle w:val="TOC1"/>
+            <w:tabs>
+              <w:tab w:val="right" w:leader="dot" w:pos="9016"/>
+            </w:tabs>
+            <w:rPr>
+              <w:rFonts w:eastAsiaTheme="minorEastAsia"/>
+              <w:noProof/>
+              <w:lang w:eastAsia="en-GB"/>
+            </w:rPr>
+          </w:pPr>
+          <w:hyperlink w:anchor="_Toc39059231" w:history="1">
+            <w:r>
+              <w:rPr>
+                <w:rStyle w:val="Hyperlink"/>
+                <w:noProof/>
+              </w:rPr>
+              <w:t>Scope</w:t>
+            </w:r>
+            <w:r>
+              <w:rPr>
+                <w:noProof/>
+                <w:webHidden/>
+              </w:rPr>
+              <w:tab/>
+            </w:r>
+            <w:r>
+              <w:rPr>
+                <w:noProof/>
+                <w:webHidden/>
+              </w:rPr>
+              <w:fldChar w:fldCharType="begin"/>
+            </w:r>
+            <w:r>
+              <w:rPr>
+                <w:noProof/>
+                <w:webHidden/>
+              </w:rPr>
+              <w:instrText xml:space="preserve"> PAGEREF _Toc39059231 \h </w:instrText>
+            </w:r>
+            <w:r>
+              <w:rPr>
+                <w:noProof/>
+                <w:webHidden/>
+              </w:rPr>
+            </w:r>
+            <w:r>
+              <w:rPr>
+                <w:noProof/>
+                <w:webHidden/>
+              </w:rPr>
+              <w:fldChar w:fldCharType="separate"/>
+            </w:r>
+            <w:r>
+              <w:rPr>
+                <w:noProof/>
+                <w:webHidden/>
+              </w:rPr>
+              <w:t>3</w:t>
+            </w:r>
+            <w:r>
+              <w:rPr>
+                <w:noProof/>
+                <w:webHidden/>
+              </w:rPr>
+              <w:fldChar w:fldCharType="end"/>
+            </w:r>
+          </w:hyperlink>
+        </w:p>
+        <w:p>
+          <w:pPr>
+            <w:pStyle w:val="TOC1"/>
+            <w:tabs>
+              <w:tab w:val="right" w:leader="dot" w:pos="9016"/>
+            </w:tabs>
+            <w:rPr>
+              <w:rFonts w:eastAsiaTheme="minorEastAsia"/>
+              <w:noProof/>
+              <w:lang w:eastAsia="en-GB"/>
+            </w:rPr>
+          </w:pPr>
+          <w:hyperlink w:anchor="_Toc39059232" w:history="1">
+            <w:r>
+              <w:rPr>
+                <w:rStyle w:val="Hyperlink"/>
+                <w:noProof/>
+              </w:rPr>
+              <w:t>Testing Strategy</w:t>
+            </w:r>
+            <w:r>
+              <w:rPr>
+                <w:noProof/>
+                <w:webHidden/>
+              </w:rPr>
+              <w:tab/>
+            </w:r>
+            <w:r>
+              <w:rPr>
+                <w:noProof/>
+                <w:webHidden/>
+              </w:rPr>
+              <w:fldChar w:fldCharType="begin"/>
+            </w:r>
+            <w:r>
+              <w:rPr>
+                <w:noProof/>
+                <w:webHidden/>
+              </w:rPr>
+              <w:instrText xml:space="preserve"> PAGEREF _Toc39059232 \h </w:instrText>
+            </w:r>
+            <w:r>
+              <w:rPr>
+                <w:noProof/>
+                <w:webHidden/>
+              </w:rPr>
+            </w:r>
+            <w:r>
+              <w:rPr>
+                <w:noProof/>
+                <w:webHidden/>
+              </w:rPr>
+              <w:fldChar w:fldCharType="separate"/>
+            </w:r>
+            <w:r>
+              <w:rPr>
+                <w:noProof/>
+                <w:webHidden/>
+              </w:rPr>
+              <w:t>4</w:t>
+            </w:r>
+            <w:r>
+              <w:rPr>
+                <w:noProof/>
+                <w:webHidden/>
+              </w:rPr>
+              <w:fldChar w:fldCharType="end"/>
+            </w:r>
+          </w:hyperlink>
+        </w:p>
+        <w:p>
+          <w:pPr>
+            <w:pStyle w:val="TOC2"/>
+            <w:tabs>
+              <w:tab w:val="right" w:leader="dot" w:pos="9016"/>
+            </w:tabs>
+            <w:rPr>
+              <w:rFonts w:eastAsiaTheme="minorEastAsia"/>
+              <w:noProof/>
+              <w:lang w:eastAsia="en-GB"/>
+            </w:rPr>
+          </w:pPr>
+          <w:hyperlink w:anchor="_Toc39059233" w:history="1">
+            <w:r>
+              <w:rPr>
+                <w:rStyle w:val="Hyperlink"/>
+                <w:noProof/>
+              </w:rPr>
+              <w:t>Unit Testing</w:t>
+            </w:r>
+            <w:r>
+              <w:rPr>
+                <w:noProof/>
+                <w:webHidden/>
+              </w:rPr>
+              <w:tab/>
+            </w:r>
+            <w:r>
+              <w:rPr>
+                <w:noProof/>
+                <w:webHidden/>
+              </w:rPr>
+              <w:fldChar w:fldCharType="begin"/>
+            </w:r>
+            <w:r>
+              <w:rPr>
+                <w:noProof/>
+                <w:webHidden/>
+              </w:rPr>
+              <w:instrText xml:space="preserve"> PAGEREF _Toc39059233 \h </w:instrText>
+            </w:r>
+            <w:r>
+              <w:rPr>
+                <w:noProof/>
+                <w:webHidden/>
+              </w:rPr>
+            </w:r>
+            <w:r>
+              <w:rPr>
+                <w:noProof/>
+                <w:webHidden/>
+              </w:rPr>
+              <w:fldChar w:fldCharType="separate"/>
+            </w:r>
+            <w:r>
+              <w:rPr>
+                <w:noProof/>
+                <w:webHidden/>
+              </w:rPr>
+              <w:t>4</w:t>
+            </w:r>
+            <w:r>
+              <w:rPr>
+                <w:noProof/>
+                <w:webHidden/>
+              </w:rPr>
+              <w:fldChar w:fldCharType="end"/>
+            </w:r>
+          </w:hyperlink>
+        </w:p>
+        <w:p>
+          <w:pPr>
+            <w:pStyle w:val="TOC2"/>
+            <w:tabs>
+              <w:tab w:val="right" w:leader="dot" w:pos="9016"/>
+            </w:tabs>
+            <w:rPr>
+              <w:rFonts w:eastAsiaTheme="minorEastAsia"/>
+              <w:noProof/>
+              <w:lang w:eastAsia="en-GB"/>
+            </w:rPr>
+          </w:pPr>
+          <w:hyperlink w:anchor="_Toc39059234" w:history="1">
+            <w:r>
+              <w:rPr>
+                <w:rStyle w:val="Hyperlink"/>
+                <w:noProof/>
+              </w:rPr>
+              <w:t>System and Integration Testing</w:t>
+            </w:r>
+            <w:r>
+              <w:rPr>
+                <w:noProof/>
+                <w:webHidden/>
+              </w:rPr>
+              <w:tab/>
+            </w:r>
+            <w:r>
+              <w:rPr>
+                <w:noProof/>
+                <w:webHidden/>
+              </w:rPr>
+              <w:fldChar w:fldCharType="begin"/>
+            </w:r>
+            <w:r>
+              <w:rPr>
+                <w:noProof/>
+                <w:webHidden/>
+              </w:rPr>
+              <w:instrText xml:space="preserve"> PAGEREF _Toc39059234 \h </w:instrText>
+            </w:r>
+            <w:r>
+              <w:rPr>
+                <w:noProof/>
+                <w:webHidden/>
+              </w:rPr>
+            </w:r>
+            <w:r>
+              <w:rPr>
+                <w:noProof/>
+                <w:webHidden/>
+              </w:rPr>
+              <w:fldChar w:fldCharType="separate"/>
+            </w:r>
+            <w:r>
+              <w:rPr>
+                <w:noProof/>
+                <w:webHidden/>
+              </w:rPr>
+              <w:t>4</w:t>
+            </w:r>
+            <w:r>
+              <w:rPr>
+                <w:noProof/>
+                <w:webHidden/>
+              </w:rPr>
+              <w:fldChar w:fldCharType="end"/>
+            </w:r>
+          </w:hyperlink>
+        </w:p>
+        <w:p>
+          <w:pPr>
+            <w:pStyle w:val="TOC2"/>
+            <w:tabs>
+              <w:tab w:val="right" w:leader="dot" w:pos="9016"/>
+            </w:tabs>
+            <w:rPr>
+              <w:rFonts w:eastAsiaTheme="minorEastAsia"/>
+              <w:noProof/>
+              <w:lang w:eastAsia="en-GB"/>
+            </w:rPr>
+          </w:pPr>
+          <w:hyperlink w:anchor="_Toc39059235" w:history="1">
+            <w:r>
+              <w:rPr>
+                <w:rStyle w:val="Hyperlink"/>
+                <w:noProof/>
+              </w:rPr>
+              <w:t>Performance and Stress Testing</w:t>
+            </w:r>
+            <w:r>
+              <w:rPr>
+                <w:noProof/>
+                <w:webHidden/>
+              </w:rPr>
+              <w:tab/>
+            </w:r>
+            <w:r>
+              <w:rPr>
+                <w:noProof/>
+                <w:webHidden/>
+              </w:rPr>
+              <w:fldChar w:fldCharType="begin"/>
+            </w:r>
+            <w:r>
+              <w:rPr>
+                <w:noProof/>
+                <w:webHidden/>
+              </w:rPr>
+              <w:instrText xml:space="preserve"> PAGEREF _Toc39059235 \h </w:instrText>
+            </w:r>
+            <w:r>
+              <w:rPr>
+                <w:noProof/>
+                <w:webHidden/>
+              </w:rPr>
+            </w:r>
+            <w:r>
+              <w:rPr>
+                <w:noProof/>
+                <w:webHidden/>
+              </w:rPr>
+              <w:fldChar w:fldCharType="separate"/>
+            </w:r>
+            <w:r>
+              <w:rPr>
+                <w:noProof/>
+                <w:webHidden/>
+              </w:rPr>
+              <w:t>4</w:t>
+            </w:r>
+            <w:r>
+              <w:rPr>
+                <w:noProof/>
+                <w:webHidden/>
+              </w:rPr>
+              <w:fldChar w:fldCharType="end"/>
+            </w:r>
+          </w:hyperlink>
+        </w:p>
+        <w:p>
+          <w:pPr>
+            <w:pStyle w:val="TOC2"/>
+            <w:tabs>
+              <w:tab w:val="right" w:leader="dot" w:pos="9016"/>
+            </w:tabs>
+            <w:rPr>
+              <w:rFonts w:eastAsiaTheme="minorEastAsia"/>
+              <w:noProof/>
+              <w:lang w:eastAsia="en-GB"/>
+            </w:rPr>
+          </w:pPr>
+          <w:hyperlink w:anchor="_Toc39059236" w:history="1">
+            <w:r>
+              <w:rPr>
+                <w:rStyle w:val="Hyperlink"/>
+                <w:noProof/>
+              </w:rPr>
+              <w:t>User Acceptance Testing</w:t>
+            </w:r>
+            <w:r>
+              <w:rPr>
+                <w:noProof/>
+                <w:webHidden/>
+              </w:rPr>
+              <w:tab/>
+            </w:r>
+            <w:r>
+              <w:rPr>
+                <w:noProof/>
+                <w:webHidden/>
+              </w:rPr>
+              <w:fldChar w:fldCharType="begin"/>
+            </w:r>
+            <w:r>
+              <w:rPr>
+                <w:noProof/>
+                <w:webHidden/>
+              </w:rPr>
+              <w:instrText xml:space="preserve"> PAGEREF _Toc39059236 \h </w:instrText>
+            </w:r>
+            <w:r>
+              <w:rPr>
+                <w:noProof/>
+                <w:webHidden/>
+              </w:rPr>
+            </w:r>
+            <w:r>
+              <w:rPr>
+                <w:noProof/>
+                <w:webHidden/>
+              </w:rPr>
+              <w:fldChar w:fldCharType="separate"/>
+            </w:r>
+            <w:r>
+              <w:rPr>
+                <w:noProof/>
+                <w:webHidden/>
+              </w:rPr>
+              <w:t>4</w:t>
+            </w:r>
+            <w:r>
+              <w:rPr>
+                <w:noProof/>
+                <w:webHidden/>
+              </w:rPr>
+              <w:fldChar w:fldCharType="end"/>
+            </w:r>
+          </w:hyperlink>
+        </w:p>
+        <w:p>
+          <w:pPr>
+            <w:pStyle w:val="TOC2"/>
+            <w:tabs>
+              <w:tab w:val="right" w:leader="dot" w:pos="9016"/>
+            </w:tabs>
+            <w:rPr>
+              <w:rFonts w:eastAsiaTheme="minorEastAsia"/>
+              <w:noProof/>
+              <w:lang w:eastAsia="en-GB"/>
+            </w:rPr>
+          </w:pPr>
+          <w:hyperlink w:anchor="_Toc39059237" w:history="1">
+            <w:r>
+              <w:rPr>
+                <w:rStyle w:val="Hyperlink"/>
+                <w:noProof/>
+              </w:rPr>
+              <w:t>Batch Testing</w:t>
+            </w:r>
+            <w:r>
+              <w:rPr>
+                <w:noProof/>
+                <w:webHidden/>
+              </w:rPr>
+              <w:tab/>
+            </w:r>
+            <w:r>
+              <w:rPr>
+                <w:noProof/>
+                <w:webHidden/>
+              </w:rPr>
+              <w:fldChar w:fldCharType="begin"/>
+            </w:r>
+            <w:r>
+              <w:rPr>
+                <w:noProof/>
+                <w:webHidden/>
+              </w:rPr>
+              <w:instrText xml:space="preserve"> PAGEREF _Toc39059237 \h </w:instrText>
+            </w:r>
+            <w:r>
+              <w:rPr>
+                <w:noProof/>
+                <w:webHidden/>
+              </w:rPr>
+            </w:r>
+            <w:r>
+              <w:rPr>
+                <w:noProof/>
+                <w:webHidden/>
+              </w:rPr>
+              <w:fldChar w:fldCharType="separate"/>
+            </w:r>
+            <w:r>
+              <w:rPr>
+                <w:noProof/>
+                <w:webHidden/>
+              </w:rPr>
+              <w:t>4</w:t>
+            </w:r>
+            <w:r>
+              <w:rPr>
+                <w:noProof/>
+                <w:webHidden/>
+              </w:rPr>
+              <w:fldChar w:fldCharType="end"/>
+            </w:r>
+          </w:hyperlink>
+        </w:p>
+        <w:p>
+          <w:pPr>
+            <w:pStyle w:val="TOC2"/>
+            <w:tabs>
+              <w:tab w:val="right" w:leader="dot" w:pos="9016"/>
+            </w:tabs>
+            <w:rPr>
+              <w:rFonts w:eastAsiaTheme="minorEastAsia"/>
+              <w:noProof/>
+              <w:lang w:eastAsia="en-GB"/>
+            </w:rPr>
+          </w:pPr>
+          <w:hyperlink w:anchor="_Toc39059238" w:history="1">
+            <w:r>
+              <w:rPr>
+                <w:rStyle w:val="Hyperlink"/>
+                <w:noProof/>
+              </w:rPr>
+              <w:t>Automated Regression Testing</w:t>
+            </w:r>
+            <w:r>
+              <w:rPr>
+                <w:noProof/>
+                <w:webHidden/>
+              </w:rPr>
+              <w:tab/>
+            </w:r>
+            <w:r>
+              <w:rPr>
+                <w:noProof/>
+                <w:webHidden/>
+              </w:rPr>
+              <w:fldChar w:fldCharType="begin"/>
+            </w:r>
+            <w:r>
+              <w:rPr>
+                <w:noProof/>
+                <w:webHidden/>
+              </w:rPr>
+              <w:instrText xml:space="preserve"> PAGEREF _Toc39059238 \h </w:instrText>
+            </w:r>
+            <w:r>
+              <w:rPr>
+                <w:noProof/>
+                <w:webHidden/>
+              </w:rPr>
+            </w:r>
+            <w:r>
+              <w:rPr>
+                <w:noProof/>
+                <w:webHidden/>
+              </w:rPr>
+              <w:fldChar w:fldCharType="separate"/>
+            </w:r>
+            <w:r>
+              <w:rPr>
+                <w:noProof/>
+                <w:webHidden/>
+              </w:rPr>
+              <w:t>4</w:t>
+            </w:r>
+            <w:r>
+              <w:rPr>
+                <w:noProof/>
+                <w:webHidden/>
+              </w:rPr>
+              <w:fldChar w:fldCharType="end"/>
+            </w:r>
+          </w:hyperlink>
+        </w:p>
+        <w:p>
+          <w:pPr>
+            <w:pStyle w:val="TOC2"/>
+            <w:tabs>
+              <w:tab w:val="right" w:leader="dot" w:pos="9016"/>
+            </w:tabs>
+            <w:rPr>
+              <w:rFonts w:eastAsiaTheme="minorEastAsia"/>
+              <w:noProof/>
+              <w:lang w:eastAsia="en-GB"/>
+            </w:rPr>
+          </w:pPr>
+          <w:hyperlink w:anchor="_Toc39059239" w:history="1">
+            <w:r>
+              <w:rPr>
+                <w:rStyle w:val="Hyperlink"/>
+                <w:noProof/>
+              </w:rPr>
+              <w:t>Beta Testing Participants</w:t>
+            </w:r>
+            <w:r>
+              <w:rPr>
+                <w:noProof/>
+                <w:webHidden/>
+              </w:rPr>
+              <w:tab/>
+            </w:r>
+            <w:r>
+              <w:rPr>
+                <w:noProof/>
+                <w:webHidden/>
+              </w:rPr>
+              <w:fldChar w:fldCharType="begin"/>
+            </w:r>
+            <w:r>
+              <w:rPr>
+                <w:noProof/>
+                <w:webHidden/>
+              </w:rPr>
+              <w:instrText xml:space="preserve"> PAGEREF _Toc39059239 \h </w:instrText>
+            </w:r>
+            <w:r>
+              <w:rPr>
+                <w:noProof/>
+                <w:webHidden/>
+              </w:rPr>
+            </w:r>
+            <w:r>
+              <w:rPr>
+                <w:noProof/>
+                <w:webHidden/>
+              </w:rPr>
+              <w:fldChar w:fldCharType="separate"/>
+            </w:r>
+            <w:r>
+              <w:rPr>
+                <w:noProof/>
+                <w:webHidden/>
+              </w:rPr>
+              <w:t>5</w:t>
+            </w:r>
+            <w:r>
+              <w:rPr>
+                <w:noProof/>
+                <w:webHidden/>
+              </w:rPr>
+              <w:fldChar w:fldCharType="end"/>
+            </w:r>
+          </w:hyperlink>
+        </w:p>
+        <w:p>
+          <w:pPr>
+            <w:pStyle w:val="TOC1"/>
+            <w:tabs>
+              <w:tab w:val="right" w:leader="dot" w:pos="9016"/>
+            </w:tabs>
+            <w:rPr>
+              <w:rFonts w:eastAsiaTheme="minorEastAsia"/>
+              <w:noProof/>
+              <w:lang w:eastAsia="en-GB"/>
+            </w:rPr>
+          </w:pPr>
+          <w:hyperlink w:anchor="_Toc39059240" w:history="1">
+            <w:r>
+              <w:rPr>
+                <w:rStyle w:val="Hyperlink"/>
+                <w:noProof/>
+              </w:rPr>
+              <w:t>Test Schedule</w:t>
+            </w:r>
+            <w:r>
+              <w:rPr>
+                <w:noProof/>
+                <w:webHidden/>
+              </w:rPr>
+              <w:tab/>
+            </w:r>
+            <w:r>
+              <w:rPr>
+                <w:noProof/>
+                <w:webHidden/>
+              </w:rPr>
+              <w:fldChar w:fldCharType="begin"/>
+            </w:r>
+            <w:r>
+              <w:rPr>
+                <w:noProof/>
+                <w:webHidden/>
+              </w:rPr>
+              <w:instrText xml:space="preserve"> PAGEREF _Toc39059240 \h </w:instrText>
+            </w:r>
+            <w:r>
+              <w:rPr>
+                <w:noProof/>
+                <w:webHidden/>
+              </w:rPr>
+            </w:r>
+            <w:r>
+              <w:rPr>
+                <w:noProof/>
+                <w:webHidden/>
+              </w:rPr>
+              <w:fldChar w:fldCharType="separate"/>
+            </w:r>
+            <w:r>
+              <w:rPr>
+                <w:noProof/>
+                <w:webHidden/>
+              </w:rPr>
+              <w:t>5</w:t>
+            </w:r>
+            <w:r>
+              <w:rPr>
+                <w:noProof/>
+                <w:webHidden/>
+              </w:rPr>
+              <w:fldChar w:fldCharType="end"/>
+            </w:r>
+          </w:hyperlink>
+        </w:p>
+        <w:p>
+          <w:pPr>
+            <w:pStyle w:val="TOC2"/>
+            <w:tabs>
+              <w:tab w:val="left" w:pos="660"/>
+              <w:tab w:val="right" w:leader="dot" w:pos="9016"/>
+            </w:tabs>
+            <w:rPr>
+              <w:rFonts w:eastAsiaTheme="minorEastAsia"/>
+              <w:noProof/>
+              <w:lang w:eastAsia="en-GB"/>
+            </w:rPr>
+          </w:pPr>
+          <w:hyperlink w:anchor="_Toc39059241" w:history="1">
+            <w:r>
+              <w:rPr>
+                <w:rStyle w:val="Hyperlink"/>
+                <w:noProof/>
+              </w:rPr>
+              <w:t>Analyse the product</w:t>
+            </w:r>
+            <w:r>
+              <w:rPr>
+                <w:noProof/>
+                <w:webHidden/>
+              </w:rPr>
+              <w:tab/>
+            </w:r>
+            <w:r>
+              <w:rPr>
+                <w:noProof/>
+                <w:webHidden/>
+              </w:rPr>
+              <w:fldChar w:fldCharType="begin"/>
+            </w:r>
+            <w:r>
+              <w:rPr>
+                <w:noProof/>
+                <w:webHidden/>
+              </w:rPr>
+              <w:instrText xml:space="preserve"> PAGEREF _Toc39059241 \h </w:instrText>
+            </w:r>
+            <w:r>
+              <w:rPr>
+                <w:noProof/>
+                <w:webHidden/>
+              </w:rPr>
+            </w:r>
+            <w:r>
+              <w:rPr>
+                <w:noProof/>
+                <w:webHidden/>
+              </w:rPr>
+              <w:fldChar w:fldCharType="separate"/>
+            </w:r>
+            <w:r>
+              <w:rPr>
+                <w:noProof/>
+                <w:webHidden/>
+              </w:rPr>
+              <w:t>5</w:t>
+            </w:r>
+            <w:r>
+              <w:rPr>
+                <w:noProof/>
+                <w:webHidden/>
+              </w:rPr>
+              <w:fldChar w:fldCharType="end"/>
+            </w:r>
+          </w:hyperlink>
+        </w:p>
+        <w:p>
+          <w:pPr>
+            <w:pStyle w:val="TOC2"/>
+            <w:tabs>
+              <w:tab w:val="left" w:pos="660"/>
+              <w:tab w:val="right" w:leader="dot" w:pos="9016"/>
+            </w:tabs>
+            <w:rPr>
+              <w:rFonts w:eastAsiaTheme="minorEastAsia"/>
+              <w:noProof/>
+              <w:lang w:eastAsia="en-GB"/>
+            </w:rPr>
+          </w:pPr>
+          <w:hyperlink w:anchor="_Toc39059242" w:history="1">
+            <w:r>
+              <w:rPr>
+                <w:rStyle w:val="Hyperlink"/>
+                <w:noProof/>
+              </w:rPr>
+              <w:t>Define the test strategies</w:t>
+            </w:r>
+            <w:r>
+              <w:rPr>
+                <w:noProof/>
+                <w:webHidden/>
+              </w:rPr>
+              <w:tab/>
+            </w:r>
+            <w:r>
+              <w:rPr>
+                <w:noProof/>
+                <w:webHidden/>
+              </w:rPr>
+              <w:fldChar w:fldCharType="begin"/>
+            </w:r>
+            <w:r>
+              <w:rPr>
+                <w:noProof/>
+                <w:webHidden/>
+              </w:rPr>
+              <w:instrText xml:space="preserve"> PAGEREF _Toc39059242 \h </w:instrText>
+            </w:r>
+            <w:r>
+              <w:rPr>
+                <w:noProof/>
+                <w:webHidden/>
+              </w:rPr>
+            </w:r>
+            <w:r>
+              <w:rPr>
+                <w:noProof/>
+                <w:webHidden/>
+              </w:rPr>
+              <w:fldChar w:fldCharType="separate"/>
+            </w:r>
+            <w:r>
+              <w:rPr>
+                <w:noProof/>
+                <w:webHidden/>
+              </w:rPr>
+              <w:t>5</w:t>
+            </w:r>
+            <w:r>
+              <w:rPr>
+                <w:noProof/>
+                <w:webHidden/>
+              </w:rPr>
+              <w:fldChar w:fldCharType="end"/>
+            </w:r>
+          </w:hyperlink>
+        </w:p>
+        <w:p>
+          <w:pPr>
+            <w:pStyle w:val="TOC2"/>
+            <w:tabs>
+              <w:tab w:val="left" w:pos="660"/>
+              <w:tab w:val="right" w:leader="dot" w:pos="9016"/>
+            </w:tabs>
+            <w:rPr>
+              <w:rFonts w:eastAsiaTheme="minorEastAsia"/>
+              <w:noProof/>
+              <w:lang w:eastAsia="en-GB"/>
+            </w:rPr>
+          </w:pPr>
+          <w:hyperlink w:anchor="_Toc39059243" w:history="1">
+            <w:r>
+              <w:rPr>
+                <w:rStyle w:val="Hyperlink"/>
+                <w:noProof/>
+              </w:rPr>
+              <w:t>Define the test objectives</w:t>
+            </w:r>
+            <w:r>
+              <w:rPr>
+                <w:noProof/>
+                <w:webHidden/>
+              </w:rPr>
+              <w:tab/>
+            </w:r>
+            <w:r>
+              <w:rPr>
+                <w:noProof/>
+                <w:webHidden/>
+              </w:rPr>
+              <w:fldChar w:fldCharType="begin"/>
+            </w:r>
+            <w:r>
+              <w:rPr>
+                <w:noProof/>
+                <w:webHidden/>
+              </w:rPr>
+              <w:instrText xml:space="preserve"> PAGEREF _Toc39059243 \h </w:instrText>
+            </w:r>
+            <w:r>
+              <w:rPr>
+                <w:noProof/>
+                <w:webHidden/>
+              </w:rPr>
+            </w:r>
+            <w:r>
+              <w:rPr>
+                <w:noProof/>
+                <w:webHidden/>
+              </w:rPr>
+              <w:fldChar w:fldCharType="separate"/>
+            </w:r>
+            <w:r>
+              <w:rPr>
+                <w:noProof/>
+                <w:webHidden/>
+              </w:rPr>
+              <w:t>5</w:t>
+            </w:r>
+            <w:r>
+              <w:rPr>
+                <w:noProof/>
+                <w:webHidden/>
+              </w:rPr>
+              <w:fldChar w:fldCharType="end"/>
+            </w:r>
+          </w:hyperlink>
+        </w:p>
+        <w:p>
+          <w:pPr>
+            <w:pStyle w:val="TOC2"/>
+            <w:tabs>
+              <w:tab w:val="left" w:pos="660"/>
+              <w:tab w:val="right" w:leader="dot" w:pos="9016"/>
+            </w:tabs>
+            <w:rPr>
+              <w:rFonts w:eastAsiaTheme="minorEastAsia"/>
+              <w:noProof/>
+              <w:lang w:eastAsia="en-GB"/>
+            </w:rPr>
+          </w:pPr>
+          <w:hyperlink w:anchor="_Toc39059244" w:history="1">
+            <w:r>
+              <w:rPr>
+                <w:rStyle w:val="Hyperlink"/>
+                <w:noProof/>
+              </w:rPr>
+              <w:t>Define the test criteria</w:t>
+            </w:r>
+            <w:r>
+              <w:rPr>
+                <w:noProof/>
+                <w:webHidden/>
+              </w:rPr>
+              <w:tab/>
+            </w:r>
+            <w:r>
+              <w:rPr>
+                <w:noProof/>
+                <w:webHidden/>
+              </w:rPr>
+              <w:fldChar w:fldCharType="begin"/>
+            </w:r>
+            <w:r>
+              <w:rPr>
+                <w:noProof/>
+                <w:webHidden/>
+              </w:rPr>
+              <w:instrText xml:space="preserve"> PAGEREF _Toc39059244 \h </w:instrText>
+            </w:r>
+            <w:r>
+              <w:rPr>
+                <w:noProof/>
+                <w:webHidden/>
+              </w:rPr>
+            </w:r>
+            <w:r>
+              <w:rPr>
+                <w:noProof/>
+                <w:webHidden/>
+              </w:rPr>
+              <w:fldChar w:fldCharType="separate"/>
+            </w:r>
+            <w:r>
+              <w:rPr>
+                <w:noProof/>
+                <w:webHidden/>
+              </w:rPr>
+              <w:t>5</w:t>
+            </w:r>
+            <w:r>
+              <w:rPr>
+                <w:noProof/>
+                <w:webHidden/>
+              </w:rPr>
+              <w:fldChar w:fldCharType="end"/>
+            </w:r>
+          </w:hyperlink>
+        </w:p>
+        <w:p>
+          <w:pPr>
+            <w:pStyle w:val="TOC2"/>
+            <w:tabs>
+              <w:tab w:val="left" w:pos="660"/>
+              <w:tab w:val="right" w:leader="dot" w:pos="9016"/>
+            </w:tabs>
+            <w:rPr>
+              <w:rFonts w:eastAsiaTheme="minorEastAsia"/>
+              <w:noProof/>
+              <w:lang w:eastAsia="en-GB"/>
+            </w:rPr>
+          </w:pPr>
+          <w:hyperlink w:anchor="_Toc39059245" w:history="1">
+            <w:r>
+              <w:rPr>
+                <w:rStyle w:val="Hyperlink"/>
+                <w:noProof/>
+              </w:rPr>
+              <w:t>Plan the test environments</w:t>
+            </w:r>
+            <w:r>
+              <w:rPr>
+                <w:noProof/>
+                <w:webHidden/>
+              </w:rPr>
+              <w:tab/>
+            </w:r>
+            <w:r>
+              <w:rPr>
+                <w:noProof/>
+                <w:webHidden/>
+              </w:rPr>
+              <w:fldChar w:fldCharType="begin"/>
+            </w:r>
+            <w:r>
+              <w:rPr>
+                <w:noProof/>
+                <w:webHidden/>
+              </w:rPr>
+              <w:instrText xml:space="preserve"> PAGEREF _Toc39059245 \h </w:instrText>
+            </w:r>
+            <w:r>
+              <w:rPr>
+                <w:noProof/>
+                <w:webHidden/>
+              </w:rPr>
+            </w:r>
+            <w:r>
+              <w:rPr>
+                <w:noProof/>
+                <w:webHidden/>
+              </w:rPr>
+              <w:fldChar w:fldCharType="separate"/>
+            </w:r>
+            <w:r>
+              <w:rPr>
+                <w:noProof/>
+                <w:webHidden/>
+              </w:rPr>
+              <w:t>5</w:t>
+            </w:r>
+            <w:r>
+              <w:rPr>
+                <w:noProof/>
+                <w:webHidden/>
+              </w:rPr>
+              <w:fldChar w:fldCharType="end"/>
+            </w:r>
+          </w:hyperlink>
+        </w:p>
+        <w:p>
+          <w:pPr>
+            <w:pStyle w:val="TOC2"/>
+            <w:tabs>
+              <w:tab w:val="left" w:pos="660"/>
+              <w:tab w:val="right" w:leader="dot" w:pos="9016"/>
+            </w:tabs>
+            <w:rPr>
+              <w:rFonts w:eastAsiaTheme="minorEastAsia"/>
+              <w:noProof/>
+              <w:lang w:eastAsia="en-GB"/>
+            </w:rPr>
+          </w:pPr>
+          <w:hyperlink w:anchor="_Toc39059246" w:history="1">
+            <w:r>
+              <w:rPr>
+                <w:rStyle w:val="Hyperlink"/>
+                <w:noProof/>
+              </w:rPr>
+              <w:t>Determine the test deliverables</w:t>
+            </w:r>
+            <w:r>
+              <w:rPr>
+                <w:noProof/>
+                <w:webHidden/>
+              </w:rPr>
+              <w:tab/>
+            </w:r>
+            <w:r>
+              <w:rPr>
+                <w:noProof/>
+                <w:webHidden/>
+              </w:rPr>
+              <w:fldChar w:fldCharType="begin"/>
+            </w:r>
+            <w:r>
+              <w:rPr>
+                <w:noProof/>
+                <w:webHidden/>
+              </w:rPr>
+              <w:instrText xml:space="preserve"> PAGEREF _Toc39059246 \h </w:instrText>
+            </w:r>
+            <w:r>
+              <w:rPr>
+                <w:noProof/>
+                <w:webHidden/>
+              </w:rPr>
+            </w:r>
+            <w:r>
+              <w:rPr>
+                <w:noProof/>
+                <w:webHidden/>
+              </w:rPr>
+              <w:fldChar w:fldCharType="separate"/>
+            </w:r>
+            <w:r>
+              <w:rPr>
+                <w:noProof/>
+                <w:webHidden/>
+              </w:rPr>
+              <w:t>5</w:t>
+            </w:r>
+            <w:r>
+              <w:rPr>
+                <w:noProof/>
+                <w:webHidden/>
+              </w:rPr>
+              <w:fldChar w:fldCharType="end"/>
+            </w:r>
+          </w:hyperlink>
+        </w:p>
+        <w:p>
+          <w:pPr>
+            <w:pStyle w:val="TOC1"/>
+            <w:tabs>
+              <w:tab w:val="right" w:leader="dot" w:pos="9016"/>
+            </w:tabs>
+            <w:rPr>
+              <w:rFonts w:eastAsiaTheme="minorEastAsia"/>
+              <w:noProof/>
+              <w:lang w:eastAsia="en-GB"/>
+            </w:rPr>
+          </w:pPr>
+          <w:hyperlink w:anchor="_Toc39059247" w:history="1">
+            <w:r>
+              <w:rPr>
+                <w:rStyle w:val="Hyperlink"/>
+                <w:noProof/>
+              </w:rPr>
+              <w:t>Control Procedures</w:t>
+            </w:r>
+            <w:r>
+              <w:rPr>
+                <w:noProof/>
+                <w:webHidden/>
+              </w:rPr>
+              <w:tab/>
+            </w:r>
+            <w:r>
+              <w:rPr>
+                <w:noProof/>
+                <w:webHidden/>
+              </w:rPr>
+              <w:fldChar w:fldCharType="begin"/>
+            </w:r>
+            <w:r>
+              <w:rPr>
+                <w:noProof/>
+                <w:webHidden/>
+              </w:rPr>
+              <w:instrText xml:space="preserve"> PAGEREF _Toc39059247 \h </w:instrText>
+            </w:r>
+            <w:r>
+              <w:rPr>
+                <w:noProof/>
+                <w:webHidden/>
+              </w:rPr>
+            </w:r>
+            <w:r>
+              <w:rPr>
+                <w:noProof/>
+                <w:webHidden/>
+              </w:rPr>
+              <w:fldChar w:fldCharType="separate"/>
+            </w:r>
+            <w:r>
+              <w:rPr>
+                <w:noProof/>
+                <w:webHidden/>
+              </w:rPr>
+              <w:t>5</w:t>
             </w:r>
             <w:r>
               <w:rPr>
@@ -192,17 +1605,19 @@
       <w:r>
         <w:br w:type="page"/>
       </w:r>
+      <w:bookmarkStart w:id="0" w:name="_GoBack"/>
+      <w:bookmarkEnd w:id="0"/>
     </w:p>
     <w:p/>
     <w:p>
       <w:pPr>
         <w:pStyle w:val="Heading1"/>
       </w:pPr>
-      <w:bookmarkStart w:id="0" w:name="_Toc38971501"/>
+      <w:bookmarkStart w:id="1" w:name="_Toc39059227"/>
       <w:r>
         <w:t>Introduction</w:t>
       </w:r>
-      <w:bookmarkEnd w:id="0"/>
+      <w:bookmarkEnd w:id="1"/>
     </w:p>
     <w:p>
       <w:r>
@@ -211,22 +1626,35 @@
       <w:r>
         <w:t>2D side-scroller game where the player, a wizard, must progress through levels containing several enemies, each with their own boss, by defeating them with magic. The levels also have powerups for the player, including ones that can replenish the player’s health.</w:t>
       </w:r>
-    </w:p>
+      <w:r>
+        <w:t xml:space="preserve"> </w:t>
+      </w:r>
+    </w:p>
+    <w:p>
+      <w:r>
+        <w:t>This test plan will document the strategies used to ensure that this game meets its requirements and contains guidelines on how the product is to be tested.</w:t>
+      </w:r>
+    </w:p>
+    <w:p/>
     <w:p>
       <w:pPr>
         <w:pStyle w:val="Heading1"/>
       </w:pPr>
+      <w:bookmarkStart w:id="2" w:name="_Toc39059228"/>
       <w:r>
         <w:t>Objectives and Tasks</w:t>
       </w:r>
+      <w:bookmarkEnd w:id="2"/>
     </w:p>
     <w:p>
       <w:pPr>
         <w:pStyle w:val="Heading2"/>
       </w:pPr>
+      <w:bookmarkStart w:id="3" w:name="_Toc39059229"/>
       <w:r>
         <w:t>Objectives</w:t>
       </w:r>
+      <w:bookmarkEnd w:id="3"/>
     </w:p>
     <w:p>
       <w:pPr>
@@ -300,22 +1728,610 @@
         </w:numPr>
       </w:pPr>
       <w:r>
-        <w:t>To evaluate work products such as requirements, user stories, design,</w:t>
-      </w:r>
-      <w:bookmarkStart w:id="1" w:name="_GoBack"/>
-      <w:bookmarkEnd w:id="1"/>
-      <w:r>
-        <w:t xml:space="preserve"> and code</w:t>
+        <w:t>To evaluate work products such as requirements, user stories, design, and code</w:t>
+      </w:r>
+    </w:p>
+    <w:p>
+      <w:pPr>
+        <w:pStyle w:val="Heading2"/>
+      </w:pPr>
+      <w:bookmarkStart w:id="4" w:name="_Toc39059230"/>
+      <w:r>
+        <w:t>Tasks</w:t>
+      </w:r>
+      <w:bookmarkEnd w:id="4"/>
+    </w:p>
+    <w:p>
+      <w:pPr>
+        <w:pStyle w:val="ListParagraph"/>
+        <w:numPr>
+          <w:ilvl w:val="0"/>
+          <w:numId w:val="2"/>
+        </w:numPr>
+      </w:pPr>
+      <w:r>
+        <w:t>Test the game until the desired result is achieved</w:t>
+      </w:r>
+    </w:p>
+    <w:p>
+      <w:pPr>
+        <w:pStyle w:val="ListParagraph"/>
+        <w:numPr>
+          <w:ilvl w:val="0"/>
+          <w:numId w:val="2"/>
+        </w:numPr>
+      </w:pPr>
+      <w:r>
+        <w:t>Identify bugs and errors</w:t>
+      </w:r>
+      <w:r>
+        <w:t>, and notify the team</w:t>
+      </w:r>
+    </w:p>
+    <w:p>
+      <w:pPr>
+        <w:pStyle w:val="ListParagraph"/>
+        <w:numPr>
+          <w:ilvl w:val="0"/>
+          <w:numId w:val="2"/>
+        </w:numPr>
+      </w:pPr>
+      <w:r>
+        <w:t>Test the completed game on different devices</w:t>
       </w:r>
     </w:p>
     <w:p/>
     <w:p>
       <w:pPr>
+        <w:pStyle w:val="Heading1"/>
+      </w:pPr>
+      <w:bookmarkStart w:id="5" w:name="_Toc39059231"/>
+      <w:r>
+        <w:t>Scope</w:t>
+      </w:r>
+      <w:bookmarkEnd w:id="5"/>
+    </w:p>
+    <w:p>
+      <w:r>
+        <w:t>The components of the game to be tested include:</w:t>
+      </w:r>
+    </w:p>
+    <w:p>
+      <w:pPr>
+        <w:pStyle w:val="ListParagraph"/>
+        <w:numPr>
+          <w:ilvl w:val="0"/>
+          <w:numId w:val="3"/>
+        </w:numPr>
+      </w:pPr>
+      <w:r>
+        <w:t>The levels (enemies, powerups, heath, background</w:t>
+      </w:r>
+      <w:r>
+        <w:t>, sound effects</w:t>
+      </w:r>
+      <w:r>
+        <w:t>)</w:t>
+      </w:r>
+    </w:p>
+    <w:p>
+      <w:pPr>
+        <w:pStyle w:val="ListParagraph"/>
+        <w:numPr>
+          <w:ilvl w:val="0"/>
+          <w:numId w:val="3"/>
+        </w:numPr>
+      </w:pPr>
+      <w:r>
+        <w:t>The controls</w:t>
+      </w:r>
+    </w:p>
+    <w:p>
+      <w:pPr>
+        <w:pStyle w:val="ListParagraph"/>
+        <w:numPr>
+          <w:ilvl w:val="0"/>
+          <w:numId w:val="3"/>
+        </w:numPr>
+      </w:pPr>
+      <w:r>
+        <w:t>Game assets</w:t>
+      </w:r>
+    </w:p>
+    <w:p>
+      <w:pPr>
+        <w:pStyle w:val="ListParagraph"/>
+        <w:numPr>
+          <w:ilvl w:val="0"/>
+          <w:numId w:val="3"/>
+        </w:numPr>
+      </w:pPr>
+      <w:r>
+        <w:t>Saving, loading &amp; deleting games</w:t>
+      </w:r>
+    </w:p>
+    <w:p>
+      <w:pPr>
+        <w:pStyle w:val="ListParagraph"/>
+        <w:numPr>
+          <w:ilvl w:val="0"/>
+          <w:numId w:val="3"/>
+        </w:numPr>
+      </w:pPr>
+      <w:r>
+        <w:t>Main menu, in-game menu, settings</w:t>
+      </w:r>
+    </w:p>
+    <w:p>
+      <w:pPr>
+        <w:pStyle w:val="ListParagraph"/>
+        <w:numPr>
+          <w:ilvl w:val="0"/>
+          <w:numId w:val="3"/>
+        </w:numPr>
+      </w:pPr>
+      <w:r>
+        <w:t>Performance</w:t>
+      </w:r>
+    </w:p>
+    <w:p>
+      <w:r>
+        <w:t>I will accomplish the items in the scope by using the testing strategies outlined in the Testing Strategy section below.</w:t>
+      </w:r>
+    </w:p>
+    <w:p>
+      <w:r>
+        <w:t>Upon completing each item in the scope, I will notify the team of my progress and any bugs or errors I have come across.</w:t>
+      </w:r>
+    </w:p>
+    <w:p/>
+    <w:p/>
+    <w:p>
+      <w:pPr>
+        <w:pStyle w:val="Heading1"/>
+      </w:pPr>
+      <w:bookmarkStart w:id="6" w:name="_Toc39059232"/>
+      <w:r>
+        <w:lastRenderedPageBreak/>
+        <w:t>Testing Strategy</w:t>
+      </w:r>
+      <w:bookmarkEnd w:id="6"/>
+    </w:p>
+    <w:p>
+      <w:pPr>
         <w:pStyle w:val="Heading2"/>
       </w:pPr>
-      <w:r>
-        <w:t>Tasks</w:t>
-      </w:r>
+      <w:bookmarkStart w:id="7" w:name="_Toc39059233"/>
+      <w:r>
+        <w:t>Unit Testing</w:t>
+      </w:r>
+      <w:bookmarkEnd w:id="7"/>
+    </w:p>
+    <w:p>
+      <w:r>
+        <w:t>This is a testing method used to test individual units of the game to determine if they are up to standard. This helps to find errors early in the development cycle.</w:t>
+      </w:r>
+    </w:p>
+    <w:p>
+      <w:r>
+        <w:t>Test cases will be written for each part of the game, e.g. level one, in order from the main menu that greets the player upon starting, to when the user finishes the game.</w:t>
+      </w:r>
+    </w:p>
+    <w:p/>
+    <w:p>
+      <w:pPr>
+        <w:pStyle w:val="Heading2"/>
+      </w:pPr>
+      <w:bookmarkStart w:id="8" w:name="_Toc39059234"/>
+      <w:r>
+        <w:t>System and Integration Testing</w:t>
+      </w:r>
+      <w:bookmarkEnd w:id="8"/>
+    </w:p>
+    <w:p>
+      <w:r>
+        <w:t>The objective of this testing strategy is to ensure the game functions correctly on the environments it is being created for</w:t>
+      </w:r>
+      <w:r>
+        <w:t xml:space="preserve">. </w:t>
+      </w:r>
+    </w:p>
+    <w:p>
+      <w:r>
+        <w:t xml:space="preserve">To carry this testing out, </w:t>
+      </w:r>
+      <w:r>
+        <w:t xml:space="preserve">individual units of </w:t>
+      </w:r>
+      <w:r>
+        <w:t xml:space="preserve">the game will be tested on mobile phones, </w:t>
+      </w:r>
+      <w:r>
+        <w:t>A</w:t>
+      </w:r>
+      <w:r>
+        <w:t xml:space="preserve">pple and </w:t>
+      </w:r>
+      <w:r>
+        <w:t>A</w:t>
+      </w:r>
+      <w:r>
+        <w:t xml:space="preserve">ndroid, to </w:t>
+      </w:r>
+      <w:r>
+        <w:t>ensure that it works correctly.</w:t>
+      </w:r>
+    </w:p>
+    <w:p/>
+    <w:p>
+      <w:pPr>
+        <w:pStyle w:val="Heading2"/>
+      </w:pPr>
+      <w:bookmarkStart w:id="9" w:name="_Toc39059235"/>
+      <w:r>
+        <w:t>Performance and Stress Testing</w:t>
+      </w:r>
+      <w:bookmarkEnd w:id="9"/>
+    </w:p>
+    <w:p>
+      <w:r>
+        <w:t>This determines how the game will perform under a particular workload, in terms of responsiveness, durability, stability and reliability.</w:t>
+      </w:r>
+    </w:p>
+    <w:p>
+      <w:r>
+        <w:t>I will test this game out on multiple mobile devices and make sure that the UI, graphics, layout, controls, etc. work correctly.</w:t>
+      </w:r>
+    </w:p>
+    <w:p/>
+    <w:p>
+      <w:pPr>
+        <w:pStyle w:val="Heading2"/>
+      </w:pPr>
+      <w:bookmarkStart w:id="10" w:name="_Toc39059236"/>
+      <w:r>
+        <w:t>User Acceptance Testing</w:t>
+      </w:r>
+      <w:bookmarkEnd w:id="10"/>
+    </w:p>
+    <w:p>
+      <w:r>
+        <w:t>This is usually done by end-users of the product to ensure that it is ready for operational use, by comparing it to its original design requirements.</w:t>
+      </w:r>
+    </w:p>
+    <w:p>
+      <w:r>
+        <w:t>This will be done when the game is finished</w:t>
+      </w:r>
+      <w:r>
+        <w:t>, on multiple mobile devices, by different end-users. Their response to the game will be recorded, regarding UI, controls, entertainment, etc.</w:t>
+      </w:r>
+    </w:p>
+    <w:p/>
+    <w:p>
+      <w:pPr>
+        <w:pStyle w:val="Heading2"/>
+      </w:pPr>
+      <w:bookmarkStart w:id="11" w:name="_Toc39059237"/>
+      <w:r>
+        <w:t>Batch Testing</w:t>
+      </w:r>
+      <w:bookmarkEnd w:id="11"/>
+    </w:p>
+    <w:p>
+      <w:r>
+        <w:t>This testing strategy consists of multiple test cases that are dependant of each other. For example, the end of the first test case is the start of the second test case.</w:t>
+      </w:r>
+    </w:p>
+    <w:p>
+      <w:r>
+        <w:t xml:space="preserve">To carry out batch testing on this game, I will divide it into multiple parts starting from the main menu until the game over screen. </w:t>
+      </w:r>
+    </w:p>
+    <w:p/>
+    <w:p>
+      <w:pPr>
+        <w:pStyle w:val="Heading2"/>
+      </w:pPr>
+      <w:bookmarkStart w:id="12" w:name="_Toc39059238"/>
+      <w:r>
+        <w:t>Automated Regression Testing</w:t>
+      </w:r>
+      <w:bookmarkEnd w:id="12"/>
+    </w:p>
+    <w:p>
+      <w:r>
+        <w:t>This i</w:t>
+      </w:r>
+      <w:r>
+        <w:t>nvolves testing units of the game repeatedly to ensure that modifications are not negatively impacting the system.</w:t>
+      </w:r>
+    </w:p>
+    <w:p>
+      <w:r>
+        <w:t>I will use progressive regression testing, which is testing when certain changes have been implemented, so I can ensure that no features of the game have been compromised.</w:t>
+      </w:r>
+    </w:p>
+    <w:p/>
+    <w:p>
+      <w:pPr>
+        <w:pStyle w:val="Heading2"/>
+      </w:pPr>
+      <w:bookmarkStart w:id="13" w:name="_Toc39059239"/>
+      <w:r>
+        <w:lastRenderedPageBreak/>
+        <w:t>Beta Testing Participants</w:t>
+      </w:r>
+      <w:bookmarkEnd w:id="13"/>
+    </w:p>
+    <w:p>
+      <w:r>
+        <w:t>This testing is performed by a limited number of end-users of the application in a real environment to obtain feedback of the product.</w:t>
+      </w:r>
+    </w:p>
+    <w:p>
+      <w:r>
+        <w:t>This will be the final test before the game is shipped out.</w:t>
+      </w:r>
+    </w:p>
+    <w:p/>
+    <w:p>
+      <w:pPr>
+        <w:pStyle w:val="Heading1"/>
+        <w:rPr>
+          <w:rFonts w:asciiTheme="minorHAnsi" w:eastAsiaTheme="minorHAnsi" w:hAnsiTheme="minorHAnsi" w:cstheme="minorBidi"/>
+          <w:color w:val="auto"/>
+          <w:sz w:val="22"/>
+          <w:szCs w:val="22"/>
+        </w:rPr>
+      </w:pPr>
+      <w:bookmarkStart w:id="14" w:name="_Toc39059240"/>
+      <w:r>
+        <w:t>Test Schedule</w:t>
+      </w:r>
+      <w:bookmarkEnd w:id="14"/>
+    </w:p>
+    <w:p>
+      <w:pPr>
+        <w:pStyle w:val="Heading2"/>
+        <w:numPr>
+          <w:ilvl w:val="0"/>
+          <w:numId w:val="5"/>
+        </w:numPr>
+      </w:pPr>
+      <w:bookmarkStart w:id="15" w:name="_Toc39059241"/>
+      <w:r>
+        <w:t>Analyse the product</w:t>
+      </w:r>
+      <w:bookmarkEnd w:id="15"/>
+    </w:p>
+    <w:p>
+      <w:pPr>
+        <w:pStyle w:val="ListParagraph"/>
+        <w:numPr>
+          <w:ilvl w:val="0"/>
+          <w:numId w:val="6"/>
+        </w:numPr>
+      </w:pPr>
+      <w:r>
+        <w:t xml:space="preserve">Learn more about the game, how it’s designed, </w:t>
+      </w:r>
+      <w:r>
+        <w:t>how it works, who is it aimed at, what software/hardware it uses</w:t>
+      </w:r>
+    </w:p>
+    <w:p>
+      <w:pPr>
+        <w:pStyle w:val="Heading2"/>
+        <w:numPr>
+          <w:ilvl w:val="0"/>
+          <w:numId w:val="5"/>
+        </w:numPr>
+      </w:pPr>
+      <w:bookmarkStart w:id="16" w:name="_Toc39059242"/>
+      <w:r>
+        <w:t>Define the test strategies</w:t>
+      </w:r>
+      <w:bookmarkEnd w:id="16"/>
+    </w:p>
+    <w:p>
+      <w:pPr>
+        <w:pStyle w:val="ListParagraph"/>
+        <w:numPr>
+          <w:ilvl w:val="0"/>
+          <w:numId w:val="6"/>
+        </w:numPr>
+      </w:pPr>
+      <w:r>
+        <w:t>Define the scope of testing</w:t>
+      </w:r>
+    </w:p>
+    <w:p>
+      <w:pPr>
+        <w:pStyle w:val="ListParagraph"/>
+        <w:numPr>
+          <w:ilvl w:val="0"/>
+          <w:numId w:val="6"/>
+        </w:numPr>
+      </w:pPr>
+      <w:r>
+        <w:t>Identify the testing strategies</w:t>
+      </w:r>
+    </w:p>
+    <w:p>
+      <w:pPr>
+        <w:pStyle w:val="ListParagraph"/>
+        <w:numPr>
+          <w:ilvl w:val="0"/>
+          <w:numId w:val="6"/>
+        </w:numPr>
+      </w:pPr>
+      <w:r>
+        <w:t>Document the risks and issues</w:t>
+      </w:r>
+    </w:p>
+    <w:p>
+      <w:pPr>
+        <w:pStyle w:val="ListParagraph"/>
+        <w:numPr>
+          <w:ilvl w:val="0"/>
+          <w:numId w:val="6"/>
+        </w:numPr>
+      </w:pPr>
+      <w:r>
+        <w:t>Determine who will test and when</w:t>
+      </w:r>
+    </w:p>
+    <w:p>
+      <w:pPr>
+        <w:pStyle w:val="Heading2"/>
+        <w:numPr>
+          <w:ilvl w:val="0"/>
+          <w:numId w:val="5"/>
+        </w:numPr>
+      </w:pPr>
+      <w:bookmarkStart w:id="17" w:name="_Toc39059243"/>
+      <w:r>
+        <w:t>Define the test objectives</w:t>
+      </w:r>
+      <w:bookmarkEnd w:id="17"/>
+    </w:p>
+    <w:p>
+      <w:pPr>
+        <w:pStyle w:val="ListParagraph"/>
+        <w:numPr>
+          <w:ilvl w:val="0"/>
+          <w:numId w:val="8"/>
+        </w:numPr>
+      </w:pPr>
+      <w:r>
+        <w:t>Determine the overall goals of testing the game</w:t>
+      </w:r>
+    </w:p>
+    <w:p>
+      <w:pPr>
+        <w:pStyle w:val="ListParagraph"/>
+        <w:numPr>
+          <w:ilvl w:val="0"/>
+          <w:numId w:val="8"/>
+        </w:numPr>
+      </w:pPr>
+      <w:r>
+        <w:t>Such as finding defects, ensuring the game is working</w:t>
+      </w:r>
+    </w:p>
+    <w:p>
+      <w:pPr>
+        <w:pStyle w:val="Heading2"/>
+        <w:numPr>
+          <w:ilvl w:val="0"/>
+          <w:numId w:val="5"/>
+        </w:numPr>
+      </w:pPr>
+      <w:bookmarkStart w:id="18" w:name="_Toc39059244"/>
+      <w:r>
+        <w:t>Define the test criteria</w:t>
+      </w:r>
+      <w:bookmarkEnd w:id="18"/>
+    </w:p>
+    <w:p>
+      <w:pPr>
+        <w:pStyle w:val="ListParagraph"/>
+        <w:numPr>
+          <w:ilvl w:val="0"/>
+          <w:numId w:val="9"/>
+        </w:numPr>
+      </w:pPr>
+      <w:r>
+        <w:t>Determine the standards for which a test case can be based upon</w:t>
+      </w:r>
+    </w:p>
+    <w:p>
+      <w:pPr>
+        <w:pStyle w:val="ListParagraph"/>
+        <w:numPr>
+          <w:ilvl w:val="0"/>
+          <w:numId w:val="9"/>
+        </w:numPr>
+      </w:pPr>
+      <w:r>
+        <w:t>Such as exit criteria</w:t>
+      </w:r>
+    </w:p>
+    <w:p>
+      <w:pPr>
+        <w:pStyle w:val="Heading2"/>
+        <w:numPr>
+          <w:ilvl w:val="0"/>
+          <w:numId w:val="5"/>
+        </w:numPr>
+      </w:pPr>
+      <w:bookmarkStart w:id="19" w:name="_Toc39059245"/>
+      <w:r>
+        <w:t>Plan the test environments</w:t>
+      </w:r>
+      <w:bookmarkEnd w:id="19"/>
+    </w:p>
+    <w:p>
+      <w:pPr>
+        <w:pStyle w:val="ListParagraph"/>
+        <w:numPr>
+          <w:ilvl w:val="0"/>
+          <w:numId w:val="10"/>
+        </w:numPr>
+      </w:pPr>
+      <w:r>
+        <w:t>Determine the end-users to test the game</w:t>
+      </w:r>
+    </w:p>
+    <w:p>
+      <w:pPr>
+        <w:pStyle w:val="ListParagraph"/>
+        <w:numPr>
+          <w:ilvl w:val="0"/>
+          <w:numId w:val="10"/>
+        </w:numPr>
+      </w:pPr>
+      <w:r>
+        <w:t>Determine the software/hardware requirements</w:t>
+      </w:r>
+    </w:p>
+    <w:p>
+      <w:pPr>
+        <w:pStyle w:val="Heading2"/>
+        <w:numPr>
+          <w:ilvl w:val="0"/>
+          <w:numId w:val="5"/>
+        </w:numPr>
+      </w:pPr>
+      <w:bookmarkStart w:id="20" w:name="_Toc39059246"/>
+      <w:r>
+        <w:t>Determine the test deliverables</w:t>
+      </w:r>
+      <w:bookmarkEnd w:id="20"/>
+    </w:p>
+    <w:p>
+      <w:pPr>
+        <w:pStyle w:val="ListParagraph"/>
+        <w:numPr>
+          <w:ilvl w:val="0"/>
+          <w:numId w:val="11"/>
+        </w:numPr>
+      </w:pPr>
+      <w:r>
+        <w:t>Decide what they are before, during and after testing</w:t>
+      </w:r>
+    </w:p>
+    <w:p/>
+    <w:p>
+      <w:pPr>
+        <w:pStyle w:val="Heading1"/>
+      </w:pPr>
+      <w:bookmarkStart w:id="21" w:name="_Toc39059247"/>
+      <w:r>
+        <w:t>Control Procedures</w:t>
+      </w:r>
+      <w:bookmarkEnd w:id="21"/>
     </w:p>
     <w:sectPr>
       <w:pgSz w:w="11906" w:h="16838"/>
@@ -327,9 +2343,683 @@
 </w:document>
 </file>
 
+<file path=word/endnotes.xml><?xml version="1.0" encoding="utf-8"?>
+<w:endnotes xmlns:wpc="http://schemas.microsoft.com/office/word/2010/wordprocessingCanvas" xmlns:cx="http://schemas.microsoft.com/office/drawing/2014/chartex" xmlns:cx1="http://schemas.microsoft.com/office/drawing/2015/9/8/chartex" xmlns:cx2="http://schemas.microsoft.com/office/drawing/2015/10/21/chartex" xmlns:cx3="http://schemas.microsoft.com/office/drawing/2016/5/9/chartex" xmlns:cx4="http://schemas.microsoft.com/office/drawing/2016/5/10/chartex" xmlns:cx5="http://schemas.microsoft.com/office/drawing/2016/5/11/chartex" xmlns:cx6="http://schemas.microsoft.com/office/drawing/2016/5/12/chartex" xmlns:cx7="http://schemas.microsoft.com/office/drawing/2016/5/13/chartex" xmlns:cx8="http://schemas.microsoft.com/office/drawing/2016/5/14/chartex" xmlns:mc="http://schemas.openxmlformats.org/markup-compatibility/2006" xmlns:aink="http://schemas.microsoft.com/office/drawing/2016/ink" xmlns:am3d="http://schemas.microsoft.com/office/drawing/2017/model3d" xmlns:o="urn:schemas-microsoft-com:office:office" xmlns:r="http://schemas.openxmlformats.org/officeDocument/2006/relationships" xmlns:m="http://schemas.openxmlformats.org/officeDocument/2006/math" xmlns:v="urn:schemas-microsoft-com:vml" xmlns:wp14="http://schemas.microsoft.com/office/word/2010/wordprocessingDrawing" xmlns:wp="http://schemas.openxmlformats.org/drawingml/2006/wordprocessingDrawing" xmlns:w10="urn:schemas-microsoft-com:office:word" xmlns:w="http://schemas.openxmlformats.org/wordprocessingml/2006/main" xmlns:w14="http://schemas.microsoft.com/office/word/2010/wordml" xmlns:w15="http://schemas.microsoft.com/office/word/2012/wordml" xmlns:w16cid="http://schemas.microsoft.com/office/word/2016/wordml/cid" xmlns:w16se="http://schemas.microsoft.com/office/word/2015/wordml/symex" xmlns:wpg="http://schemas.microsoft.com/office/word/2010/wordprocessingGroup" xmlns:wpi="http://schemas.microsoft.com/office/word/2010/wordprocessingInk" xmlns:wne="http://schemas.microsoft.com/office/word/2006/wordml" xmlns:wps="http://schemas.microsoft.com/office/word/2010/wordprocessingShape" mc:Ignorable="w14 w15 w16se w16cid wp14">
+  <w:endnote w:type="separator" w:id="-1">
+    <w:p>
+      <w:pPr>
+        <w:spacing w:after="0" w:line="240" w:lineRule="auto"/>
+      </w:pPr>
+      <w:r>
+        <w:separator/>
+      </w:r>
+    </w:p>
+  </w:endnote>
+  <w:endnote w:type="continuationSeparator" w:id="0">
+    <w:p>
+      <w:pPr>
+        <w:spacing w:after="0" w:line="240" w:lineRule="auto"/>
+      </w:pPr>
+      <w:r>
+        <w:continuationSeparator/>
+      </w:r>
+    </w:p>
+  </w:endnote>
+</w:endnotes>
+</file>
+
+<file path=word/footnotes.xml><?xml version="1.0" encoding="utf-8"?>
+<w:footnotes xmlns:wpc="http://schemas.microsoft.com/office/word/2010/wordprocessingCanvas" xmlns:cx="http://schemas.microsoft.com/office/drawing/2014/chartex" xmlns:cx1="http://schemas.microsoft.com/office/drawing/2015/9/8/chartex" xmlns:cx2="http://schemas.microsoft.com/office/drawing/2015/10/21/chartex" xmlns:cx3="http://schemas.microsoft.com/office/drawing/2016/5/9/chartex" xmlns:cx4="http://schemas.microsoft.com/office/drawing/2016/5/10/chartex" xmlns:cx5="http://schemas.microsoft.com/office/drawing/2016/5/11/chartex" xmlns:cx6="http://schemas.microsoft.com/office/drawing/2016/5/12/chartex" xmlns:cx7="http://schemas.microsoft.com/office/drawing/2016/5/13/chartex" xmlns:cx8="http://schemas.microsoft.com/office/drawing/2016/5/14/chartex" xmlns:mc="http://schemas.openxmlformats.org/markup-compatibility/2006" xmlns:aink="http://schemas.microsoft.com/office/drawing/2016/ink" xmlns:am3d="http://schemas.microsoft.com/office/drawing/2017/model3d" xmlns:o="urn:schemas-microsoft-com:office:office" xmlns:r="http://schemas.openxmlformats.org/officeDocument/2006/relationships" xmlns:m="http://schemas.openxmlformats.org/officeDocument/2006/math" xmlns:v="urn:schemas-microsoft-com:vml" xmlns:wp14="http://schemas.microsoft.com/office/word/2010/wordprocessingDrawing" xmlns:wp="http://schemas.openxmlformats.org/drawingml/2006/wordprocessingDrawing" xmlns:w10="urn:schemas-microsoft-com:office:word" xmlns:w="http://schemas.openxmlformats.org/wordprocessingml/2006/main" xmlns:w14="http://schemas.microsoft.com/office/word/2010/wordml" xmlns:w15="http://schemas.microsoft.com/office/word/2012/wordml" xmlns:w16cid="http://schemas.microsoft.com/office/word/2016/wordml/cid" xmlns:w16se="http://schemas.microsoft.com/office/word/2015/wordml/symex" xmlns:wpg="http://schemas.microsoft.com/office/word/2010/wordprocessingGroup" xmlns:wpi="http://schemas.microsoft.com/office/word/2010/wordprocessingInk" xmlns:wne="http://schemas.microsoft.com/office/word/2006/wordml" xmlns:wps="http://schemas.microsoft.com/office/word/2010/wordprocessingShape" mc:Ignorable="w14 w15 w16se w16cid wp14">
+  <w:footnote w:type="separator" w:id="-1">
+    <w:p>
+      <w:pPr>
+        <w:spacing w:after="0" w:line="240" w:lineRule="auto"/>
+      </w:pPr>
+      <w:r>
+        <w:separator/>
+      </w:r>
+    </w:p>
+  </w:footnote>
+  <w:footnote w:type="continuationSeparator" w:id="0">
+    <w:p>
+      <w:pPr>
+        <w:spacing w:after="0" w:line="240" w:lineRule="auto"/>
+      </w:pPr>
+      <w:r>
+        <w:continuationSeparator/>
+      </w:r>
+    </w:p>
+  </w:footnote>
+</w:footnotes>
+</file>
+
 <file path=word/numbering.xml><?xml version="1.0" encoding="utf-8"?>
 <w:numbering xmlns:wpc="http://schemas.microsoft.com/office/word/2010/wordprocessingCanvas" xmlns:cx="http://schemas.microsoft.com/office/drawing/2014/chartex" xmlns:cx1="http://schemas.microsoft.com/office/drawing/2015/9/8/chartex" xmlns:cx2="http://schemas.microsoft.com/office/drawing/2015/10/21/chartex" xmlns:cx3="http://schemas.microsoft.com/office/drawing/2016/5/9/chartex" xmlns:cx4="http://schemas.microsoft.com/office/drawing/2016/5/10/chartex" xmlns:cx5="http://schemas.microsoft.com/office/drawing/2016/5/11/chartex" xmlns:cx6="http://schemas.microsoft.com/office/drawing/2016/5/12/chartex" xmlns:cx7="http://schemas.microsoft.com/office/drawing/2016/5/13/chartex" xmlns:cx8="http://schemas.microsoft.com/office/drawing/2016/5/14/chartex" xmlns:mc="http://schemas.openxmlformats.org/markup-compatibility/2006" xmlns:aink="http://schemas.microsoft.com/office/drawing/2016/ink" xmlns:am3d="http://schemas.microsoft.com/office/drawing/2017/model3d" xmlns:o="urn:schemas-microsoft-com:office:office" xmlns:r="http://schemas.openxmlformats.org/officeDocument/2006/relationships" xmlns:m="http://schemas.openxmlformats.org/officeDocument/2006/math" xmlns:v="urn:schemas-microsoft-com:vml" xmlns:wp14="http://schemas.microsoft.com/office/word/2010/wordprocessingDrawing" xmlns:wp="http://schemas.openxmlformats.org/drawingml/2006/wordprocessingDrawing" xmlns:w10="urn:schemas-microsoft-com:office:word" xmlns:w="http://schemas.openxmlformats.org/wordprocessingml/2006/main" xmlns:w14="http://schemas.microsoft.com/office/word/2010/wordml" xmlns:w15="http://schemas.microsoft.com/office/word/2012/wordml" xmlns:w16cid="http://schemas.microsoft.com/office/word/2016/wordml/cid" xmlns:w16se="http://schemas.microsoft.com/office/word/2015/wordml/symex" xmlns:wpg="http://schemas.microsoft.com/office/word/2010/wordprocessingGroup" xmlns:wpi="http://schemas.microsoft.com/office/word/2010/wordprocessingInk" xmlns:wne="http://schemas.microsoft.com/office/word/2006/wordml" xmlns:wps="http://schemas.microsoft.com/office/word/2010/wordprocessingShape" mc:Ignorable="w14 w15 w16se w16cid wp14">
   <w:abstractNum w:abstractNumId="0" w15:restartNumberingAfterBreak="0">
+    <w:nsid w:val="0FD22594"/>
+    <w:multiLevelType w:val="hybridMultilevel"/>
+    <w:tmpl w:val="B9CEBCD8"/>
+    <w:lvl w:ilvl="0" w:tplc="0809000F">
+      <w:start w:val="1"/>
+      <w:numFmt w:val="decimal"/>
+      <w:lvlText w:val="%1."/>
+      <w:lvlJc w:val="left"/>
+      <w:pPr>
+        <w:ind w:left="720" w:hanging="360"/>
+      </w:pPr>
+    </w:lvl>
+    <w:lvl w:ilvl="1" w:tplc="08090019" w:tentative="1">
+      <w:start w:val="1"/>
+      <w:numFmt w:val="lowerLetter"/>
+      <w:lvlText w:val="%2."/>
+      <w:lvlJc w:val="left"/>
+      <w:pPr>
+        <w:ind w:left="1440" w:hanging="360"/>
+      </w:pPr>
+    </w:lvl>
+    <w:lvl w:ilvl="2" w:tplc="0809001B" w:tentative="1">
+      <w:start w:val="1"/>
+      <w:numFmt w:val="lowerRoman"/>
+      <w:lvlText w:val="%3."/>
+      <w:lvlJc w:val="right"/>
+      <w:pPr>
+        <w:ind w:left="2160" w:hanging="180"/>
+      </w:pPr>
+    </w:lvl>
+    <w:lvl w:ilvl="3" w:tplc="0809000F" w:tentative="1">
+      <w:start w:val="1"/>
+      <w:numFmt w:val="decimal"/>
+      <w:lvlText w:val="%4."/>
+      <w:lvlJc w:val="left"/>
+      <w:pPr>
+        <w:ind w:left="2880" w:hanging="360"/>
+      </w:pPr>
+    </w:lvl>
+    <w:lvl w:ilvl="4" w:tplc="08090019" w:tentative="1">
+      <w:start w:val="1"/>
+      <w:numFmt w:val="lowerLetter"/>
+      <w:lvlText w:val="%5."/>
+      <w:lvlJc w:val="left"/>
+      <w:pPr>
+        <w:ind w:left="3600" w:hanging="360"/>
+      </w:pPr>
+    </w:lvl>
+    <w:lvl w:ilvl="5" w:tplc="0809001B" w:tentative="1">
+      <w:start w:val="1"/>
+      <w:numFmt w:val="lowerRoman"/>
+      <w:lvlText w:val="%6."/>
+      <w:lvlJc w:val="right"/>
+      <w:pPr>
+        <w:ind w:left="4320" w:hanging="180"/>
+      </w:pPr>
+    </w:lvl>
+    <w:lvl w:ilvl="6" w:tplc="0809000F" w:tentative="1">
+      <w:start w:val="1"/>
+      <w:numFmt w:val="decimal"/>
+      <w:lvlText w:val="%7."/>
+      <w:lvlJc w:val="left"/>
+      <w:pPr>
+        <w:ind w:left="5040" w:hanging="360"/>
+      </w:pPr>
+    </w:lvl>
+    <w:lvl w:ilvl="7" w:tplc="08090019" w:tentative="1">
+      <w:start w:val="1"/>
+      <w:numFmt w:val="lowerLetter"/>
+      <w:lvlText w:val="%8."/>
+      <w:lvlJc w:val="left"/>
+      <w:pPr>
+        <w:ind w:left="5760" w:hanging="360"/>
+      </w:pPr>
+    </w:lvl>
+    <w:lvl w:ilvl="8" w:tplc="0809001B" w:tentative="1">
+      <w:start w:val="1"/>
+      <w:numFmt w:val="lowerRoman"/>
+      <w:lvlText w:val="%9."/>
+      <w:lvlJc w:val="right"/>
+      <w:pPr>
+        <w:ind w:left="6480" w:hanging="180"/>
+      </w:pPr>
+    </w:lvl>
+  </w:abstractNum>
+  <w:abstractNum w:abstractNumId="1" w15:restartNumberingAfterBreak="0">
+    <w:nsid w:val="17DF6E9C"/>
+    <w:multiLevelType w:val="hybridMultilevel"/>
+    <w:tmpl w:val="44EA54BE"/>
+    <w:lvl w:ilvl="0" w:tplc="08090001">
+      <w:start w:val="1"/>
+      <w:numFmt w:val="bullet"/>
+      <w:lvlText w:val=""/>
+      <w:lvlJc w:val="left"/>
+      <w:pPr>
+        <w:ind w:left="1440" w:hanging="360"/>
+      </w:pPr>
+      <w:rPr>
+        <w:rFonts w:ascii="Symbol" w:hAnsi="Symbol" w:hint="default"/>
+      </w:rPr>
+    </w:lvl>
+    <w:lvl w:ilvl="1" w:tplc="08090003" w:tentative="1">
+      <w:start w:val="1"/>
+      <w:numFmt w:val="bullet"/>
+      <w:lvlText w:val="o"/>
+      <w:lvlJc w:val="left"/>
+      <w:pPr>
+        <w:ind w:left="2160" w:hanging="360"/>
+      </w:pPr>
+      <w:rPr>
+        <w:rFonts w:ascii="Courier New" w:hAnsi="Courier New" w:cs="Courier New" w:hint="default"/>
+      </w:rPr>
+    </w:lvl>
+    <w:lvl w:ilvl="2" w:tplc="08090005" w:tentative="1">
+      <w:start w:val="1"/>
+      <w:numFmt w:val="bullet"/>
+      <w:lvlText w:val=""/>
+      <w:lvlJc w:val="left"/>
+      <w:pPr>
+        <w:ind w:left="2880" w:hanging="360"/>
+      </w:pPr>
+      <w:rPr>
+        <w:rFonts w:ascii="Wingdings" w:hAnsi="Wingdings" w:hint="default"/>
+      </w:rPr>
+    </w:lvl>
+    <w:lvl w:ilvl="3" w:tplc="08090001" w:tentative="1">
+      <w:start w:val="1"/>
+      <w:numFmt w:val="bullet"/>
+      <w:lvlText w:val=""/>
+      <w:lvlJc w:val="left"/>
+      <w:pPr>
+        <w:ind w:left="3600" w:hanging="360"/>
+      </w:pPr>
+      <w:rPr>
+        <w:rFonts w:ascii="Symbol" w:hAnsi="Symbol" w:hint="default"/>
+      </w:rPr>
+    </w:lvl>
+    <w:lvl w:ilvl="4" w:tplc="08090003" w:tentative="1">
+      <w:start w:val="1"/>
+      <w:numFmt w:val="bullet"/>
+      <w:lvlText w:val="o"/>
+      <w:lvlJc w:val="left"/>
+      <w:pPr>
+        <w:ind w:left="4320" w:hanging="360"/>
+      </w:pPr>
+      <w:rPr>
+        <w:rFonts w:ascii="Courier New" w:hAnsi="Courier New" w:cs="Courier New" w:hint="default"/>
+      </w:rPr>
+    </w:lvl>
+    <w:lvl w:ilvl="5" w:tplc="08090005" w:tentative="1">
+      <w:start w:val="1"/>
+      <w:numFmt w:val="bullet"/>
+      <w:lvlText w:val=""/>
+      <w:lvlJc w:val="left"/>
+      <w:pPr>
+        <w:ind w:left="5040" w:hanging="360"/>
+      </w:pPr>
+      <w:rPr>
+        <w:rFonts w:ascii="Wingdings" w:hAnsi="Wingdings" w:hint="default"/>
+      </w:rPr>
+    </w:lvl>
+    <w:lvl w:ilvl="6" w:tplc="08090001" w:tentative="1">
+      <w:start w:val="1"/>
+      <w:numFmt w:val="bullet"/>
+      <w:lvlText w:val=""/>
+      <w:lvlJc w:val="left"/>
+      <w:pPr>
+        <w:ind w:left="5760" w:hanging="360"/>
+      </w:pPr>
+      <w:rPr>
+        <w:rFonts w:ascii="Symbol" w:hAnsi="Symbol" w:hint="default"/>
+      </w:rPr>
+    </w:lvl>
+    <w:lvl w:ilvl="7" w:tplc="08090003" w:tentative="1">
+      <w:start w:val="1"/>
+      <w:numFmt w:val="bullet"/>
+      <w:lvlText w:val="o"/>
+      <w:lvlJc w:val="left"/>
+      <w:pPr>
+        <w:ind w:left="6480" w:hanging="360"/>
+      </w:pPr>
+      <w:rPr>
+        <w:rFonts w:ascii="Courier New" w:hAnsi="Courier New" w:cs="Courier New" w:hint="default"/>
+      </w:rPr>
+    </w:lvl>
+    <w:lvl w:ilvl="8" w:tplc="08090005" w:tentative="1">
+      <w:start w:val="1"/>
+      <w:numFmt w:val="bullet"/>
+      <w:lvlText w:val=""/>
+      <w:lvlJc w:val="left"/>
+      <w:pPr>
+        <w:ind w:left="7200" w:hanging="360"/>
+      </w:pPr>
+      <w:rPr>
+        <w:rFonts w:ascii="Wingdings" w:hAnsi="Wingdings" w:hint="default"/>
+      </w:rPr>
+    </w:lvl>
+  </w:abstractNum>
+  <w:abstractNum w:abstractNumId="2" w15:restartNumberingAfterBreak="0">
+    <w:nsid w:val="29695B04"/>
+    <w:multiLevelType w:val="hybridMultilevel"/>
+    <w:tmpl w:val="FB14B2E6"/>
+    <w:lvl w:ilvl="0" w:tplc="08090001">
+      <w:start w:val="1"/>
+      <w:numFmt w:val="bullet"/>
+      <w:lvlText w:val=""/>
+      <w:lvlJc w:val="left"/>
+      <w:pPr>
+        <w:ind w:left="720" w:hanging="360"/>
+      </w:pPr>
+      <w:rPr>
+        <w:rFonts w:ascii="Symbol" w:hAnsi="Symbol" w:hint="default"/>
+      </w:rPr>
+    </w:lvl>
+    <w:lvl w:ilvl="1" w:tplc="08090003" w:tentative="1">
+      <w:start w:val="1"/>
+      <w:numFmt w:val="bullet"/>
+      <w:lvlText w:val="o"/>
+      <w:lvlJc w:val="left"/>
+      <w:pPr>
+        <w:ind w:left="1440" w:hanging="360"/>
+      </w:pPr>
+      <w:rPr>
+        <w:rFonts w:ascii="Courier New" w:hAnsi="Courier New" w:cs="Courier New" w:hint="default"/>
+      </w:rPr>
+    </w:lvl>
+    <w:lvl w:ilvl="2" w:tplc="08090005" w:tentative="1">
+      <w:start w:val="1"/>
+      <w:numFmt w:val="bullet"/>
+      <w:lvlText w:val=""/>
+      <w:lvlJc w:val="left"/>
+      <w:pPr>
+        <w:ind w:left="2160" w:hanging="360"/>
+      </w:pPr>
+      <w:rPr>
+        <w:rFonts w:ascii="Wingdings" w:hAnsi="Wingdings" w:hint="default"/>
+      </w:rPr>
+    </w:lvl>
+    <w:lvl w:ilvl="3" w:tplc="08090001" w:tentative="1">
+      <w:start w:val="1"/>
+      <w:numFmt w:val="bullet"/>
+      <w:lvlText w:val=""/>
+      <w:lvlJc w:val="left"/>
+      <w:pPr>
+        <w:ind w:left="2880" w:hanging="360"/>
+      </w:pPr>
+      <w:rPr>
+        <w:rFonts w:ascii="Symbol" w:hAnsi="Symbol" w:hint="default"/>
+      </w:rPr>
+    </w:lvl>
+    <w:lvl w:ilvl="4" w:tplc="08090003" w:tentative="1">
+      <w:start w:val="1"/>
+      <w:numFmt w:val="bullet"/>
+      <w:lvlText w:val="o"/>
+      <w:lvlJc w:val="left"/>
+      <w:pPr>
+        <w:ind w:left="3600" w:hanging="360"/>
+      </w:pPr>
+      <w:rPr>
+        <w:rFonts w:ascii="Courier New" w:hAnsi="Courier New" w:cs="Courier New" w:hint="default"/>
+      </w:rPr>
+    </w:lvl>
+    <w:lvl w:ilvl="5" w:tplc="08090005" w:tentative="1">
+      <w:start w:val="1"/>
+      <w:numFmt w:val="bullet"/>
+      <w:lvlText w:val=""/>
+      <w:lvlJc w:val="left"/>
+      <w:pPr>
+        <w:ind w:left="4320" w:hanging="360"/>
+      </w:pPr>
+      <w:rPr>
+        <w:rFonts w:ascii="Wingdings" w:hAnsi="Wingdings" w:hint="default"/>
+      </w:rPr>
+    </w:lvl>
+    <w:lvl w:ilvl="6" w:tplc="08090001" w:tentative="1">
+      <w:start w:val="1"/>
+      <w:numFmt w:val="bullet"/>
+      <w:lvlText w:val=""/>
+      <w:lvlJc w:val="left"/>
+      <w:pPr>
+        <w:ind w:left="5040" w:hanging="360"/>
+      </w:pPr>
+      <w:rPr>
+        <w:rFonts w:ascii="Symbol" w:hAnsi="Symbol" w:hint="default"/>
+      </w:rPr>
+    </w:lvl>
+    <w:lvl w:ilvl="7" w:tplc="08090003" w:tentative="1">
+      <w:start w:val="1"/>
+      <w:numFmt w:val="bullet"/>
+      <w:lvlText w:val="o"/>
+      <w:lvlJc w:val="left"/>
+      <w:pPr>
+        <w:ind w:left="5760" w:hanging="360"/>
+      </w:pPr>
+      <w:rPr>
+        <w:rFonts w:ascii="Courier New" w:hAnsi="Courier New" w:cs="Courier New" w:hint="default"/>
+      </w:rPr>
+    </w:lvl>
+    <w:lvl w:ilvl="8" w:tplc="08090005" w:tentative="1">
+      <w:start w:val="1"/>
+      <w:numFmt w:val="bullet"/>
+      <w:lvlText w:val=""/>
+      <w:lvlJc w:val="left"/>
+      <w:pPr>
+        <w:ind w:left="6480" w:hanging="360"/>
+      </w:pPr>
+      <w:rPr>
+        <w:rFonts w:ascii="Wingdings" w:hAnsi="Wingdings" w:hint="default"/>
+      </w:rPr>
+    </w:lvl>
+  </w:abstractNum>
+  <w:abstractNum w:abstractNumId="3" w15:restartNumberingAfterBreak="0">
+    <w:nsid w:val="3E3366F0"/>
+    <w:multiLevelType w:val="hybridMultilevel"/>
+    <w:tmpl w:val="870C3F5A"/>
+    <w:lvl w:ilvl="0" w:tplc="0809000F">
+      <w:start w:val="1"/>
+      <w:numFmt w:val="decimal"/>
+      <w:lvlText w:val="%1."/>
+      <w:lvlJc w:val="left"/>
+      <w:pPr>
+        <w:ind w:left="795" w:hanging="360"/>
+      </w:pPr>
+    </w:lvl>
+    <w:lvl w:ilvl="1" w:tplc="08090019" w:tentative="1">
+      <w:start w:val="1"/>
+      <w:numFmt w:val="lowerLetter"/>
+      <w:lvlText w:val="%2."/>
+      <w:lvlJc w:val="left"/>
+      <w:pPr>
+        <w:ind w:left="1515" w:hanging="360"/>
+      </w:pPr>
+    </w:lvl>
+    <w:lvl w:ilvl="2" w:tplc="0809001B" w:tentative="1">
+      <w:start w:val="1"/>
+      <w:numFmt w:val="lowerRoman"/>
+      <w:lvlText w:val="%3."/>
+      <w:lvlJc w:val="right"/>
+      <w:pPr>
+        <w:ind w:left="2235" w:hanging="180"/>
+      </w:pPr>
+    </w:lvl>
+    <w:lvl w:ilvl="3" w:tplc="0809000F" w:tentative="1">
+      <w:start w:val="1"/>
+      <w:numFmt w:val="decimal"/>
+      <w:lvlText w:val="%4."/>
+      <w:lvlJc w:val="left"/>
+      <w:pPr>
+        <w:ind w:left="2955" w:hanging="360"/>
+      </w:pPr>
+    </w:lvl>
+    <w:lvl w:ilvl="4" w:tplc="08090019" w:tentative="1">
+      <w:start w:val="1"/>
+      <w:numFmt w:val="lowerLetter"/>
+      <w:lvlText w:val="%5."/>
+      <w:lvlJc w:val="left"/>
+      <w:pPr>
+        <w:ind w:left="3675" w:hanging="360"/>
+      </w:pPr>
+    </w:lvl>
+    <w:lvl w:ilvl="5" w:tplc="0809001B" w:tentative="1">
+      <w:start w:val="1"/>
+      <w:numFmt w:val="lowerRoman"/>
+      <w:lvlText w:val="%6."/>
+      <w:lvlJc w:val="right"/>
+      <w:pPr>
+        <w:ind w:left="4395" w:hanging="180"/>
+      </w:pPr>
+    </w:lvl>
+    <w:lvl w:ilvl="6" w:tplc="0809000F" w:tentative="1">
+      <w:start w:val="1"/>
+      <w:numFmt w:val="decimal"/>
+      <w:lvlText w:val="%7."/>
+      <w:lvlJc w:val="left"/>
+      <w:pPr>
+        <w:ind w:left="5115" w:hanging="360"/>
+      </w:pPr>
+    </w:lvl>
+    <w:lvl w:ilvl="7" w:tplc="08090019" w:tentative="1">
+      <w:start w:val="1"/>
+      <w:numFmt w:val="lowerLetter"/>
+      <w:lvlText w:val="%8."/>
+      <w:lvlJc w:val="left"/>
+      <w:pPr>
+        <w:ind w:left="5835" w:hanging="360"/>
+      </w:pPr>
+    </w:lvl>
+    <w:lvl w:ilvl="8" w:tplc="0809001B" w:tentative="1">
+      <w:start w:val="1"/>
+      <w:numFmt w:val="lowerRoman"/>
+      <w:lvlText w:val="%9."/>
+      <w:lvlJc w:val="right"/>
+      <w:pPr>
+        <w:ind w:left="6555" w:hanging="180"/>
+      </w:pPr>
+    </w:lvl>
+  </w:abstractNum>
+  <w:abstractNum w:abstractNumId="4" w15:restartNumberingAfterBreak="0">
+    <w:nsid w:val="3F183A86"/>
+    <w:multiLevelType w:val="hybridMultilevel"/>
+    <w:tmpl w:val="FA1CC49C"/>
+    <w:lvl w:ilvl="0" w:tplc="08090001">
+      <w:start w:val="1"/>
+      <w:numFmt w:val="bullet"/>
+      <w:lvlText w:val=""/>
+      <w:lvlJc w:val="left"/>
+      <w:pPr>
+        <w:ind w:left="1440" w:hanging="360"/>
+      </w:pPr>
+      <w:rPr>
+        <w:rFonts w:ascii="Symbol" w:hAnsi="Symbol" w:hint="default"/>
+      </w:rPr>
+    </w:lvl>
+    <w:lvl w:ilvl="1" w:tplc="08090003" w:tentative="1">
+      <w:start w:val="1"/>
+      <w:numFmt w:val="bullet"/>
+      <w:lvlText w:val="o"/>
+      <w:lvlJc w:val="left"/>
+      <w:pPr>
+        <w:ind w:left="2160" w:hanging="360"/>
+      </w:pPr>
+      <w:rPr>
+        <w:rFonts w:ascii="Courier New" w:hAnsi="Courier New" w:cs="Courier New" w:hint="default"/>
+      </w:rPr>
+    </w:lvl>
+    <w:lvl w:ilvl="2" w:tplc="08090005" w:tentative="1">
+      <w:start w:val="1"/>
+      <w:numFmt w:val="bullet"/>
+      <w:lvlText w:val=""/>
+      <w:lvlJc w:val="left"/>
+      <w:pPr>
+        <w:ind w:left="2880" w:hanging="360"/>
+      </w:pPr>
+      <w:rPr>
+        <w:rFonts w:ascii="Wingdings" w:hAnsi="Wingdings" w:hint="default"/>
+      </w:rPr>
+    </w:lvl>
+    <w:lvl w:ilvl="3" w:tplc="08090001" w:tentative="1">
+      <w:start w:val="1"/>
+      <w:numFmt w:val="bullet"/>
+      <w:lvlText w:val=""/>
+      <w:lvlJc w:val="left"/>
+      <w:pPr>
+        <w:ind w:left="3600" w:hanging="360"/>
+      </w:pPr>
+      <w:rPr>
+        <w:rFonts w:ascii="Symbol" w:hAnsi="Symbol" w:hint="default"/>
+      </w:rPr>
+    </w:lvl>
+    <w:lvl w:ilvl="4" w:tplc="08090003" w:tentative="1">
+      <w:start w:val="1"/>
+      <w:numFmt w:val="bullet"/>
+      <w:lvlText w:val="o"/>
+      <w:lvlJc w:val="left"/>
+      <w:pPr>
+        <w:ind w:left="4320" w:hanging="360"/>
+      </w:pPr>
+      <w:rPr>
+        <w:rFonts w:ascii="Courier New" w:hAnsi="Courier New" w:cs="Courier New" w:hint="default"/>
+      </w:rPr>
+    </w:lvl>
+    <w:lvl w:ilvl="5" w:tplc="08090005" w:tentative="1">
+      <w:start w:val="1"/>
+      <w:numFmt w:val="bullet"/>
+      <w:lvlText w:val=""/>
+      <w:lvlJc w:val="left"/>
+      <w:pPr>
+        <w:ind w:left="5040" w:hanging="360"/>
+      </w:pPr>
+      <w:rPr>
+        <w:rFonts w:ascii="Wingdings" w:hAnsi="Wingdings" w:hint="default"/>
+      </w:rPr>
+    </w:lvl>
+    <w:lvl w:ilvl="6" w:tplc="08090001" w:tentative="1">
+      <w:start w:val="1"/>
+      <w:numFmt w:val="bullet"/>
+      <w:lvlText w:val=""/>
+      <w:lvlJc w:val="left"/>
+      <w:pPr>
+        <w:ind w:left="5760" w:hanging="360"/>
+      </w:pPr>
+      <w:rPr>
+        <w:rFonts w:ascii="Symbol" w:hAnsi="Symbol" w:hint="default"/>
+      </w:rPr>
+    </w:lvl>
+    <w:lvl w:ilvl="7" w:tplc="08090003" w:tentative="1">
+      <w:start w:val="1"/>
+      <w:numFmt w:val="bullet"/>
+      <w:lvlText w:val="o"/>
+      <w:lvlJc w:val="left"/>
+      <w:pPr>
+        <w:ind w:left="6480" w:hanging="360"/>
+      </w:pPr>
+      <w:rPr>
+        <w:rFonts w:ascii="Courier New" w:hAnsi="Courier New" w:cs="Courier New" w:hint="default"/>
+      </w:rPr>
+    </w:lvl>
+    <w:lvl w:ilvl="8" w:tplc="08090005" w:tentative="1">
+      <w:start w:val="1"/>
+      <w:numFmt w:val="bullet"/>
+      <w:lvlText w:val=""/>
+      <w:lvlJc w:val="left"/>
+      <w:pPr>
+        <w:ind w:left="7200" w:hanging="360"/>
+      </w:pPr>
+      <w:rPr>
+        <w:rFonts w:ascii="Wingdings" w:hAnsi="Wingdings" w:hint="default"/>
+      </w:rPr>
+    </w:lvl>
+  </w:abstractNum>
+  <w:abstractNum w:abstractNumId="5" w15:restartNumberingAfterBreak="0">
+    <w:nsid w:val="470F41D8"/>
+    <w:multiLevelType w:val="hybridMultilevel"/>
+    <w:tmpl w:val="59EAD80A"/>
+    <w:lvl w:ilvl="0" w:tplc="08090001">
+      <w:start w:val="1"/>
+      <w:numFmt w:val="bullet"/>
+      <w:lvlText w:val=""/>
+      <w:lvlJc w:val="left"/>
+      <w:pPr>
+        <w:ind w:left="720" w:hanging="360"/>
+      </w:pPr>
+      <w:rPr>
+        <w:rFonts w:ascii="Symbol" w:hAnsi="Symbol" w:hint="default"/>
+      </w:rPr>
+    </w:lvl>
+    <w:lvl w:ilvl="1" w:tplc="08090003" w:tentative="1">
+      <w:start w:val="1"/>
+      <w:numFmt w:val="bullet"/>
+      <w:lvlText w:val="o"/>
+      <w:lvlJc w:val="left"/>
+      <w:pPr>
+        <w:ind w:left="1440" w:hanging="360"/>
+      </w:pPr>
+      <w:rPr>
+        <w:rFonts w:ascii="Courier New" w:hAnsi="Courier New" w:cs="Courier New" w:hint="default"/>
+      </w:rPr>
+    </w:lvl>
+    <w:lvl w:ilvl="2" w:tplc="08090005" w:tentative="1">
+      <w:start w:val="1"/>
+      <w:numFmt w:val="bullet"/>
+      <w:lvlText w:val=""/>
+      <w:lvlJc w:val="left"/>
+      <w:pPr>
+        <w:ind w:left="2160" w:hanging="360"/>
+      </w:pPr>
+      <w:rPr>
+        <w:rFonts w:ascii="Wingdings" w:hAnsi="Wingdings" w:hint="default"/>
+      </w:rPr>
+    </w:lvl>
+    <w:lvl w:ilvl="3" w:tplc="08090001" w:tentative="1">
+      <w:start w:val="1"/>
+      <w:numFmt w:val="bullet"/>
+      <w:lvlText w:val=""/>
+      <w:lvlJc w:val="left"/>
+      <w:pPr>
+        <w:ind w:left="2880" w:hanging="360"/>
+      </w:pPr>
+      <w:rPr>
+        <w:rFonts w:ascii="Symbol" w:hAnsi="Symbol" w:hint="default"/>
+      </w:rPr>
+    </w:lvl>
+    <w:lvl w:ilvl="4" w:tplc="08090003" w:tentative="1">
+      <w:start w:val="1"/>
+      <w:numFmt w:val="bullet"/>
+      <w:lvlText w:val="o"/>
+      <w:lvlJc w:val="left"/>
+      <w:pPr>
+        <w:ind w:left="3600" w:hanging="360"/>
+      </w:pPr>
+      <w:rPr>
+        <w:rFonts w:ascii="Courier New" w:hAnsi="Courier New" w:cs="Courier New" w:hint="default"/>
+      </w:rPr>
+    </w:lvl>
+    <w:lvl w:ilvl="5" w:tplc="08090005" w:tentative="1">
+      <w:start w:val="1"/>
+      <w:numFmt w:val="bullet"/>
+      <w:lvlText w:val=""/>
+      <w:lvlJc w:val="left"/>
+      <w:pPr>
+        <w:ind w:left="4320" w:hanging="360"/>
+      </w:pPr>
+      <w:rPr>
+        <w:rFonts w:ascii="Wingdings" w:hAnsi="Wingdings" w:hint="default"/>
+      </w:rPr>
+    </w:lvl>
+    <w:lvl w:ilvl="6" w:tplc="08090001" w:tentative="1">
+      <w:start w:val="1"/>
+      <w:numFmt w:val="bullet"/>
+      <w:lvlText w:val=""/>
+      <w:lvlJc w:val="left"/>
+      <w:pPr>
+        <w:ind w:left="5040" w:hanging="360"/>
+      </w:pPr>
+      <w:rPr>
+        <w:rFonts w:ascii="Symbol" w:hAnsi="Symbol" w:hint="default"/>
+      </w:rPr>
+    </w:lvl>
+    <w:lvl w:ilvl="7" w:tplc="08090003" w:tentative="1">
+      <w:start w:val="1"/>
+      <w:numFmt w:val="bullet"/>
+      <w:lvlText w:val="o"/>
+      <w:lvlJc w:val="left"/>
+      <w:pPr>
+        <w:ind w:left="5760" w:hanging="360"/>
+      </w:pPr>
+      <w:rPr>
+        <w:rFonts w:ascii="Courier New" w:hAnsi="Courier New" w:cs="Courier New" w:hint="default"/>
+      </w:rPr>
+    </w:lvl>
+    <w:lvl w:ilvl="8" w:tplc="08090005" w:tentative="1">
+      <w:start w:val="1"/>
+      <w:numFmt w:val="bullet"/>
+      <w:lvlText w:val=""/>
+      <w:lvlJc w:val="left"/>
+      <w:pPr>
+        <w:ind w:left="6480" w:hanging="360"/>
+      </w:pPr>
+      <w:rPr>
+        <w:rFonts w:ascii="Wingdings" w:hAnsi="Wingdings" w:hint="default"/>
+      </w:rPr>
+    </w:lvl>
+  </w:abstractNum>
+  <w:abstractNum w:abstractNumId="6" w15:restartNumberingAfterBreak="0">
     <w:nsid w:val="5FDD6DC9"/>
     <w:multiLevelType w:val="hybridMultilevel"/>
     <w:tmpl w:val="1718428A"/>
@@ -442,8 +3132,490 @@
       </w:rPr>
     </w:lvl>
   </w:abstractNum>
+  <w:abstractNum w:abstractNumId="7" w15:restartNumberingAfterBreak="0">
+    <w:nsid w:val="69C57662"/>
+    <w:multiLevelType w:val="hybridMultilevel"/>
+    <w:tmpl w:val="C24C7342"/>
+    <w:lvl w:ilvl="0" w:tplc="08090001">
+      <w:start w:val="1"/>
+      <w:numFmt w:val="bullet"/>
+      <w:lvlText w:val=""/>
+      <w:lvlJc w:val="left"/>
+      <w:pPr>
+        <w:ind w:left="1440" w:hanging="360"/>
+      </w:pPr>
+      <w:rPr>
+        <w:rFonts w:ascii="Symbol" w:hAnsi="Symbol" w:hint="default"/>
+      </w:rPr>
+    </w:lvl>
+    <w:lvl w:ilvl="1" w:tplc="08090003" w:tentative="1">
+      <w:start w:val="1"/>
+      <w:numFmt w:val="bullet"/>
+      <w:lvlText w:val="o"/>
+      <w:lvlJc w:val="left"/>
+      <w:pPr>
+        <w:ind w:left="2160" w:hanging="360"/>
+      </w:pPr>
+      <w:rPr>
+        <w:rFonts w:ascii="Courier New" w:hAnsi="Courier New" w:cs="Courier New" w:hint="default"/>
+      </w:rPr>
+    </w:lvl>
+    <w:lvl w:ilvl="2" w:tplc="08090005" w:tentative="1">
+      <w:start w:val="1"/>
+      <w:numFmt w:val="bullet"/>
+      <w:lvlText w:val=""/>
+      <w:lvlJc w:val="left"/>
+      <w:pPr>
+        <w:ind w:left="2880" w:hanging="360"/>
+      </w:pPr>
+      <w:rPr>
+        <w:rFonts w:ascii="Wingdings" w:hAnsi="Wingdings" w:hint="default"/>
+      </w:rPr>
+    </w:lvl>
+    <w:lvl w:ilvl="3" w:tplc="08090001" w:tentative="1">
+      <w:start w:val="1"/>
+      <w:numFmt w:val="bullet"/>
+      <w:lvlText w:val=""/>
+      <w:lvlJc w:val="left"/>
+      <w:pPr>
+        <w:ind w:left="3600" w:hanging="360"/>
+      </w:pPr>
+      <w:rPr>
+        <w:rFonts w:ascii="Symbol" w:hAnsi="Symbol" w:hint="default"/>
+      </w:rPr>
+    </w:lvl>
+    <w:lvl w:ilvl="4" w:tplc="08090003" w:tentative="1">
+      <w:start w:val="1"/>
+      <w:numFmt w:val="bullet"/>
+      <w:lvlText w:val="o"/>
+      <w:lvlJc w:val="left"/>
+      <w:pPr>
+        <w:ind w:left="4320" w:hanging="360"/>
+      </w:pPr>
+      <w:rPr>
+        <w:rFonts w:ascii="Courier New" w:hAnsi="Courier New" w:cs="Courier New" w:hint="default"/>
+      </w:rPr>
+    </w:lvl>
+    <w:lvl w:ilvl="5" w:tplc="08090005" w:tentative="1">
+      <w:start w:val="1"/>
+      <w:numFmt w:val="bullet"/>
+      <w:lvlText w:val=""/>
+      <w:lvlJc w:val="left"/>
+      <w:pPr>
+        <w:ind w:left="5040" w:hanging="360"/>
+      </w:pPr>
+      <w:rPr>
+        <w:rFonts w:ascii="Wingdings" w:hAnsi="Wingdings" w:hint="default"/>
+      </w:rPr>
+    </w:lvl>
+    <w:lvl w:ilvl="6" w:tplc="08090001" w:tentative="1">
+      <w:start w:val="1"/>
+      <w:numFmt w:val="bullet"/>
+      <w:lvlText w:val=""/>
+      <w:lvlJc w:val="left"/>
+      <w:pPr>
+        <w:ind w:left="5760" w:hanging="360"/>
+      </w:pPr>
+      <w:rPr>
+        <w:rFonts w:ascii="Symbol" w:hAnsi="Symbol" w:hint="default"/>
+      </w:rPr>
+    </w:lvl>
+    <w:lvl w:ilvl="7" w:tplc="08090003" w:tentative="1">
+      <w:start w:val="1"/>
+      <w:numFmt w:val="bullet"/>
+      <w:lvlText w:val="o"/>
+      <w:lvlJc w:val="left"/>
+      <w:pPr>
+        <w:ind w:left="6480" w:hanging="360"/>
+      </w:pPr>
+      <w:rPr>
+        <w:rFonts w:ascii="Courier New" w:hAnsi="Courier New" w:cs="Courier New" w:hint="default"/>
+      </w:rPr>
+    </w:lvl>
+    <w:lvl w:ilvl="8" w:tplc="08090005" w:tentative="1">
+      <w:start w:val="1"/>
+      <w:numFmt w:val="bullet"/>
+      <w:lvlText w:val=""/>
+      <w:lvlJc w:val="left"/>
+      <w:pPr>
+        <w:ind w:left="7200" w:hanging="360"/>
+      </w:pPr>
+      <w:rPr>
+        <w:rFonts w:ascii="Wingdings" w:hAnsi="Wingdings" w:hint="default"/>
+      </w:rPr>
+    </w:lvl>
+  </w:abstractNum>
+  <w:abstractNum w:abstractNumId="8" w15:restartNumberingAfterBreak="0">
+    <w:nsid w:val="6C59558C"/>
+    <w:multiLevelType w:val="hybridMultilevel"/>
+    <w:tmpl w:val="3112F254"/>
+    <w:lvl w:ilvl="0" w:tplc="08090001">
+      <w:start w:val="1"/>
+      <w:numFmt w:val="bullet"/>
+      <w:lvlText w:val=""/>
+      <w:lvlJc w:val="left"/>
+      <w:pPr>
+        <w:ind w:left="1440" w:hanging="360"/>
+      </w:pPr>
+      <w:rPr>
+        <w:rFonts w:ascii="Symbol" w:hAnsi="Symbol" w:hint="default"/>
+      </w:rPr>
+    </w:lvl>
+    <w:lvl w:ilvl="1" w:tplc="08090003" w:tentative="1">
+      <w:start w:val="1"/>
+      <w:numFmt w:val="bullet"/>
+      <w:lvlText w:val="o"/>
+      <w:lvlJc w:val="left"/>
+      <w:pPr>
+        <w:ind w:left="2160" w:hanging="360"/>
+      </w:pPr>
+      <w:rPr>
+        <w:rFonts w:ascii="Courier New" w:hAnsi="Courier New" w:cs="Courier New" w:hint="default"/>
+      </w:rPr>
+    </w:lvl>
+    <w:lvl w:ilvl="2" w:tplc="08090005" w:tentative="1">
+      <w:start w:val="1"/>
+      <w:numFmt w:val="bullet"/>
+      <w:lvlText w:val=""/>
+      <w:lvlJc w:val="left"/>
+      <w:pPr>
+        <w:ind w:left="2880" w:hanging="360"/>
+      </w:pPr>
+      <w:rPr>
+        <w:rFonts w:ascii="Wingdings" w:hAnsi="Wingdings" w:hint="default"/>
+      </w:rPr>
+    </w:lvl>
+    <w:lvl w:ilvl="3" w:tplc="08090001" w:tentative="1">
+      <w:start w:val="1"/>
+      <w:numFmt w:val="bullet"/>
+      <w:lvlText w:val=""/>
+      <w:lvlJc w:val="left"/>
+      <w:pPr>
+        <w:ind w:left="3600" w:hanging="360"/>
+      </w:pPr>
+      <w:rPr>
+        <w:rFonts w:ascii="Symbol" w:hAnsi="Symbol" w:hint="default"/>
+      </w:rPr>
+    </w:lvl>
+    <w:lvl w:ilvl="4" w:tplc="08090003" w:tentative="1">
+      <w:start w:val="1"/>
+      <w:numFmt w:val="bullet"/>
+      <w:lvlText w:val="o"/>
+      <w:lvlJc w:val="left"/>
+      <w:pPr>
+        <w:ind w:left="4320" w:hanging="360"/>
+      </w:pPr>
+      <w:rPr>
+        <w:rFonts w:ascii="Courier New" w:hAnsi="Courier New" w:cs="Courier New" w:hint="default"/>
+      </w:rPr>
+    </w:lvl>
+    <w:lvl w:ilvl="5" w:tplc="08090005" w:tentative="1">
+      <w:start w:val="1"/>
+      <w:numFmt w:val="bullet"/>
+      <w:lvlText w:val=""/>
+      <w:lvlJc w:val="left"/>
+      <w:pPr>
+        <w:ind w:left="5040" w:hanging="360"/>
+      </w:pPr>
+      <w:rPr>
+        <w:rFonts w:ascii="Wingdings" w:hAnsi="Wingdings" w:hint="default"/>
+      </w:rPr>
+    </w:lvl>
+    <w:lvl w:ilvl="6" w:tplc="08090001" w:tentative="1">
+      <w:start w:val="1"/>
+      <w:numFmt w:val="bullet"/>
+      <w:lvlText w:val=""/>
+      <w:lvlJc w:val="left"/>
+      <w:pPr>
+        <w:ind w:left="5760" w:hanging="360"/>
+      </w:pPr>
+      <w:rPr>
+        <w:rFonts w:ascii="Symbol" w:hAnsi="Symbol" w:hint="default"/>
+      </w:rPr>
+    </w:lvl>
+    <w:lvl w:ilvl="7" w:tplc="08090003" w:tentative="1">
+      <w:start w:val="1"/>
+      <w:numFmt w:val="bullet"/>
+      <w:lvlText w:val="o"/>
+      <w:lvlJc w:val="left"/>
+      <w:pPr>
+        <w:ind w:left="6480" w:hanging="360"/>
+      </w:pPr>
+      <w:rPr>
+        <w:rFonts w:ascii="Courier New" w:hAnsi="Courier New" w:cs="Courier New" w:hint="default"/>
+      </w:rPr>
+    </w:lvl>
+    <w:lvl w:ilvl="8" w:tplc="08090005" w:tentative="1">
+      <w:start w:val="1"/>
+      <w:numFmt w:val="bullet"/>
+      <w:lvlText w:val=""/>
+      <w:lvlJc w:val="left"/>
+      <w:pPr>
+        <w:ind w:left="7200" w:hanging="360"/>
+      </w:pPr>
+      <w:rPr>
+        <w:rFonts w:ascii="Wingdings" w:hAnsi="Wingdings" w:hint="default"/>
+      </w:rPr>
+    </w:lvl>
+  </w:abstractNum>
+  <w:abstractNum w:abstractNumId="9" w15:restartNumberingAfterBreak="0">
+    <w:nsid w:val="72EA585D"/>
+    <w:multiLevelType w:val="hybridMultilevel"/>
+    <w:tmpl w:val="6E1E1222"/>
+    <w:lvl w:ilvl="0" w:tplc="08090001">
+      <w:start w:val="1"/>
+      <w:numFmt w:val="bullet"/>
+      <w:lvlText w:val=""/>
+      <w:lvlJc w:val="left"/>
+      <w:pPr>
+        <w:ind w:left="1080" w:hanging="360"/>
+      </w:pPr>
+      <w:rPr>
+        <w:rFonts w:ascii="Symbol" w:hAnsi="Symbol" w:hint="default"/>
+      </w:rPr>
+    </w:lvl>
+    <w:lvl w:ilvl="1" w:tplc="08090003" w:tentative="1">
+      <w:start w:val="1"/>
+      <w:numFmt w:val="bullet"/>
+      <w:lvlText w:val="o"/>
+      <w:lvlJc w:val="left"/>
+      <w:pPr>
+        <w:ind w:left="1800" w:hanging="360"/>
+      </w:pPr>
+      <w:rPr>
+        <w:rFonts w:ascii="Courier New" w:hAnsi="Courier New" w:cs="Courier New" w:hint="default"/>
+      </w:rPr>
+    </w:lvl>
+    <w:lvl w:ilvl="2" w:tplc="08090005" w:tentative="1">
+      <w:start w:val="1"/>
+      <w:numFmt w:val="bullet"/>
+      <w:lvlText w:val=""/>
+      <w:lvlJc w:val="left"/>
+      <w:pPr>
+        <w:ind w:left="2520" w:hanging="360"/>
+      </w:pPr>
+      <w:rPr>
+        <w:rFonts w:ascii="Wingdings" w:hAnsi="Wingdings" w:hint="default"/>
+      </w:rPr>
+    </w:lvl>
+    <w:lvl w:ilvl="3" w:tplc="08090001" w:tentative="1">
+      <w:start w:val="1"/>
+      <w:numFmt w:val="bullet"/>
+      <w:lvlText w:val=""/>
+      <w:lvlJc w:val="left"/>
+      <w:pPr>
+        <w:ind w:left="3240" w:hanging="360"/>
+      </w:pPr>
+      <w:rPr>
+        <w:rFonts w:ascii="Symbol" w:hAnsi="Symbol" w:hint="default"/>
+      </w:rPr>
+    </w:lvl>
+    <w:lvl w:ilvl="4" w:tplc="08090003" w:tentative="1">
+      <w:start w:val="1"/>
+      <w:numFmt w:val="bullet"/>
+      <w:lvlText w:val="o"/>
+      <w:lvlJc w:val="left"/>
+      <w:pPr>
+        <w:ind w:left="3960" w:hanging="360"/>
+      </w:pPr>
+      <w:rPr>
+        <w:rFonts w:ascii="Courier New" w:hAnsi="Courier New" w:cs="Courier New" w:hint="default"/>
+      </w:rPr>
+    </w:lvl>
+    <w:lvl w:ilvl="5" w:tplc="08090005" w:tentative="1">
+      <w:start w:val="1"/>
+      <w:numFmt w:val="bullet"/>
+      <w:lvlText w:val=""/>
+      <w:lvlJc w:val="left"/>
+      <w:pPr>
+        <w:ind w:left="4680" w:hanging="360"/>
+      </w:pPr>
+      <w:rPr>
+        <w:rFonts w:ascii="Wingdings" w:hAnsi="Wingdings" w:hint="default"/>
+      </w:rPr>
+    </w:lvl>
+    <w:lvl w:ilvl="6" w:tplc="08090001" w:tentative="1">
+      <w:start w:val="1"/>
+      <w:numFmt w:val="bullet"/>
+      <w:lvlText w:val=""/>
+      <w:lvlJc w:val="left"/>
+      <w:pPr>
+        <w:ind w:left="5400" w:hanging="360"/>
+      </w:pPr>
+      <w:rPr>
+        <w:rFonts w:ascii="Symbol" w:hAnsi="Symbol" w:hint="default"/>
+      </w:rPr>
+    </w:lvl>
+    <w:lvl w:ilvl="7" w:tplc="08090003" w:tentative="1">
+      <w:start w:val="1"/>
+      <w:numFmt w:val="bullet"/>
+      <w:lvlText w:val="o"/>
+      <w:lvlJc w:val="left"/>
+      <w:pPr>
+        <w:ind w:left="6120" w:hanging="360"/>
+      </w:pPr>
+      <w:rPr>
+        <w:rFonts w:ascii="Courier New" w:hAnsi="Courier New" w:cs="Courier New" w:hint="default"/>
+      </w:rPr>
+    </w:lvl>
+    <w:lvl w:ilvl="8" w:tplc="08090005" w:tentative="1">
+      <w:start w:val="1"/>
+      <w:numFmt w:val="bullet"/>
+      <w:lvlText w:val=""/>
+      <w:lvlJc w:val="left"/>
+      <w:pPr>
+        <w:ind w:left="6840" w:hanging="360"/>
+      </w:pPr>
+      <w:rPr>
+        <w:rFonts w:ascii="Wingdings" w:hAnsi="Wingdings" w:hint="default"/>
+      </w:rPr>
+    </w:lvl>
+  </w:abstractNum>
+  <w:abstractNum w:abstractNumId="10" w15:restartNumberingAfterBreak="0">
+    <w:nsid w:val="742B7542"/>
+    <w:multiLevelType w:val="hybridMultilevel"/>
+    <w:tmpl w:val="6D747478"/>
+    <w:lvl w:ilvl="0" w:tplc="08090001">
+      <w:start w:val="1"/>
+      <w:numFmt w:val="bullet"/>
+      <w:lvlText w:val=""/>
+      <w:lvlJc w:val="left"/>
+      <w:pPr>
+        <w:ind w:left="1440" w:hanging="360"/>
+      </w:pPr>
+      <w:rPr>
+        <w:rFonts w:ascii="Symbol" w:hAnsi="Symbol" w:hint="default"/>
+      </w:rPr>
+    </w:lvl>
+    <w:lvl w:ilvl="1" w:tplc="08090003" w:tentative="1">
+      <w:start w:val="1"/>
+      <w:numFmt w:val="bullet"/>
+      <w:lvlText w:val="o"/>
+      <w:lvlJc w:val="left"/>
+      <w:pPr>
+        <w:ind w:left="2160" w:hanging="360"/>
+      </w:pPr>
+      <w:rPr>
+        <w:rFonts w:ascii="Courier New" w:hAnsi="Courier New" w:cs="Courier New" w:hint="default"/>
+      </w:rPr>
+    </w:lvl>
+    <w:lvl w:ilvl="2" w:tplc="08090005" w:tentative="1">
+      <w:start w:val="1"/>
+      <w:numFmt w:val="bullet"/>
+      <w:lvlText w:val=""/>
+      <w:lvlJc w:val="left"/>
+      <w:pPr>
+        <w:ind w:left="2880" w:hanging="360"/>
+      </w:pPr>
+      <w:rPr>
+        <w:rFonts w:ascii="Wingdings" w:hAnsi="Wingdings" w:hint="default"/>
+      </w:rPr>
+    </w:lvl>
+    <w:lvl w:ilvl="3" w:tplc="08090001" w:tentative="1">
+      <w:start w:val="1"/>
+      <w:numFmt w:val="bullet"/>
+      <w:lvlText w:val=""/>
+      <w:lvlJc w:val="left"/>
+      <w:pPr>
+        <w:ind w:left="3600" w:hanging="360"/>
+      </w:pPr>
+      <w:rPr>
+        <w:rFonts w:ascii="Symbol" w:hAnsi="Symbol" w:hint="default"/>
+      </w:rPr>
+    </w:lvl>
+    <w:lvl w:ilvl="4" w:tplc="08090003" w:tentative="1">
+      <w:start w:val="1"/>
+      <w:numFmt w:val="bullet"/>
+      <w:lvlText w:val="o"/>
+      <w:lvlJc w:val="left"/>
+      <w:pPr>
+        <w:ind w:left="4320" w:hanging="360"/>
+      </w:pPr>
+      <w:rPr>
+        <w:rFonts w:ascii="Courier New" w:hAnsi="Courier New" w:cs="Courier New" w:hint="default"/>
+      </w:rPr>
+    </w:lvl>
+    <w:lvl w:ilvl="5" w:tplc="08090005" w:tentative="1">
+      <w:start w:val="1"/>
+      <w:numFmt w:val="bullet"/>
+      <w:lvlText w:val=""/>
+      <w:lvlJc w:val="left"/>
+      <w:pPr>
+        <w:ind w:left="5040" w:hanging="360"/>
+      </w:pPr>
+      <w:rPr>
+        <w:rFonts w:ascii="Wingdings" w:hAnsi="Wingdings" w:hint="default"/>
+      </w:rPr>
+    </w:lvl>
+    <w:lvl w:ilvl="6" w:tplc="08090001" w:tentative="1">
+      <w:start w:val="1"/>
+      <w:numFmt w:val="bullet"/>
+      <w:lvlText w:val=""/>
+      <w:lvlJc w:val="left"/>
+      <w:pPr>
+        <w:ind w:left="5760" w:hanging="360"/>
+      </w:pPr>
+      <w:rPr>
+        <w:rFonts w:ascii="Symbol" w:hAnsi="Symbol" w:hint="default"/>
+      </w:rPr>
+    </w:lvl>
+    <w:lvl w:ilvl="7" w:tplc="08090003" w:tentative="1">
+      <w:start w:val="1"/>
+      <w:numFmt w:val="bullet"/>
+      <w:lvlText w:val="o"/>
+      <w:lvlJc w:val="left"/>
+      <w:pPr>
+        <w:ind w:left="6480" w:hanging="360"/>
+      </w:pPr>
+      <w:rPr>
+        <w:rFonts w:ascii="Courier New" w:hAnsi="Courier New" w:cs="Courier New" w:hint="default"/>
+      </w:rPr>
+    </w:lvl>
+    <w:lvl w:ilvl="8" w:tplc="08090005" w:tentative="1">
+      <w:start w:val="1"/>
+      <w:numFmt w:val="bullet"/>
+      <w:lvlText w:val=""/>
+      <w:lvlJc w:val="left"/>
+      <w:pPr>
+        <w:ind w:left="7200" w:hanging="360"/>
+      </w:pPr>
+      <w:rPr>
+        <w:rFonts w:ascii="Wingdings" w:hAnsi="Wingdings" w:hint="default"/>
+      </w:rPr>
+    </w:lvl>
+  </w:abstractNum>
   <w:num w:numId="1">
+    <w:abstractNumId w:val="6"/>
+  </w:num>
+  <w:num w:numId="2">
+    <w:abstractNumId w:val="2"/>
+  </w:num>
+  <w:num w:numId="3">
+    <w:abstractNumId w:val="5"/>
+  </w:num>
+  <w:num w:numId="4">
+    <w:abstractNumId w:val="3"/>
+  </w:num>
+  <w:num w:numId="5">
     <w:abstractNumId w:val="0"/>
+  </w:num>
+  <w:num w:numId="6">
+    <w:abstractNumId w:val="4"/>
+  </w:num>
+  <w:num w:numId="7">
+    <w:abstractNumId w:val="9"/>
+  </w:num>
+  <w:num w:numId="8">
+    <w:abstractNumId w:val="7"/>
+  </w:num>
+  <w:num w:numId="9">
+    <w:abstractNumId w:val="1"/>
+  </w:num>
+  <w:num w:numId="10">
+    <w:abstractNumId w:val="10"/>
+  </w:num>
+  <w:num w:numId="11">
+    <w:abstractNumId w:val="8"/>
   </w:num>
 </w:numbering>
 </file>
@@ -571,6 +3743,7 @@
     <w:lsdException w:name="HTML Sample" w:semiHidden="1" w:unhideWhenUsed="1"/>
     <w:lsdException w:name="HTML Typewriter" w:semiHidden="1" w:unhideWhenUsed="1"/>
     <w:lsdException w:name="HTML Variable" w:semiHidden="1" w:unhideWhenUsed="1"/>
+    <w:lsdException w:name="Normal Table" w:semiHidden="1" w:unhideWhenUsed="1"/>
     <w:lsdException w:name="annotation subject" w:semiHidden="1" w:unhideWhenUsed="1"/>
     <w:lsdException w:name="No List" w:semiHidden="1" w:unhideWhenUsed="1"/>
     <w:lsdException w:name="Outline List 1" w:semiHidden="1" w:unhideWhenUsed="1"/>
@@ -616,9 +3789,11 @@
     <w:lsdException w:name="Table Subtle 1" w:semiHidden="1" w:unhideWhenUsed="1"/>
     <w:lsdException w:name="Table Subtle 2" w:semiHidden="1" w:unhideWhenUsed="1"/>
     <w:lsdException w:name="Table Web 1" w:semiHidden="1" w:unhideWhenUsed="1"/>
+    <w:lsdException w:name="Table Web 2" w:semiHidden="1" w:unhideWhenUsed="1"/>
     <w:lsdException w:name="Table Web 3" w:semiHidden="1" w:unhideWhenUsed="1"/>
     <w:lsdException w:name="Balloon Text" w:semiHidden="1" w:unhideWhenUsed="1"/>
     <w:lsdException w:name="Table Grid" w:uiPriority="39"/>
+    <w:lsdException w:name="Table Theme" w:semiHidden="1" w:unhideWhenUsed="1"/>
     <w:lsdException w:name="Placeholder Text" w:semiHidden="1"/>
     <w:lsdException w:name="No Spacing" w:uiPriority="1" w:qFormat="1"/>
     <w:lsdException w:name="Light Shading" w:uiPriority="60"/>
@@ -1024,6 +4199,63 @@
       <w:contextualSpacing/>
     </w:pPr>
   </w:style>
+  <w:style w:type="paragraph" w:styleId="TOC2">
+    <w:name w:val="toc 2"/>
+    <w:basedOn w:val="Normal"/>
+    <w:next w:val="Normal"/>
+    <w:autoRedefine/>
+    <w:uiPriority w:val="39"/>
+    <w:unhideWhenUsed/>
+    <w:rsid w:val="00531407"/>
+    <w:pPr>
+      <w:spacing w:after="100"/>
+      <w:ind w:left="220"/>
+    </w:pPr>
+  </w:style>
+  <w:style w:type="paragraph" w:styleId="Header">
+    <w:name w:val="header"/>
+    <w:basedOn w:val="Normal"/>
+    <w:link w:val="HeaderChar"/>
+    <w:uiPriority w:val="99"/>
+    <w:unhideWhenUsed/>
+    <w:rsid w:val="005B38CF"/>
+    <w:pPr>
+      <w:tabs>
+        <w:tab w:val="center" w:pos="4513"/>
+        <w:tab w:val="right" w:pos="9026"/>
+      </w:tabs>
+      <w:spacing w:after="0" w:line="240" w:lineRule="auto"/>
+    </w:pPr>
+  </w:style>
+  <w:style w:type="character" w:customStyle="1" w:styleId="HeaderChar">
+    <w:name w:val="Header Char"/>
+    <w:basedOn w:val="DefaultParagraphFont"/>
+    <w:link w:val="Header"/>
+    <w:uiPriority w:val="99"/>
+    <w:rsid w:val="005B38CF"/>
+  </w:style>
+  <w:style w:type="paragraph" w:styleId="Footer">
+    <w:name w:val="footer"/>
+    <w:basedOn w:val="Normal"/>
+    <w:link w:val="FooterChar"/>
+    <w:uiPriority w:val="99"/>
+    <w:unhideWhenUsed/>
+    <w:rsid w:val="005B38CF"/>
+    <w:pPr>
+      <w:tabs>
+        <w:tab w:val="center" w:pos="4513"/>
+        <w:tab w:val="right" w:pos="9026"/>
+      </w:tabs>
+      <w:spacing w:after="0" w:line="240" w:lineRule="auto"/>
+    </w:pPr>
+  </w:style>
+  <w:style w:type="character" w:customStyle="1" w:styleId="FooterChar">
+    <w:name w:val="Footer Char"/>
+    <w:basedOn w:val="DefaultParagraphFont"/>
+    <w:link w:val="Footer"/>
+    <w:uiPriority w:val="99"/>
+    <w:rsid w:val="005B38CF"/>
+  </w:style>
 </w:styles>
 </file>
 

</xml_diff>

<commit_message>
Added screencast describing test plan
</commit_message>
<xml_diff>
--- a/Test Plan.docx
+++ b/Test Plan.docx
@@ -124,7 +124,7 @@
           <w:r>
             <w:fldChar w:fldCharType="separate"/>
           </w:r>
-          <w:hyperlink w:anchor="_Toc39059683" w:history="1">
+          <w:hyperlink w:anchor="_Toc39325934" w:history="1">
             <w:r>
               <w:rPr>
                 <w:rStyle w:val="Hyperlink"/>
@@ -151,7 +151,7 @@
                 <w:noProof/>
                 <w:webHidden/>
               </w:rPr>
-              <w:instrText xml:space="preserve"> PAGEREF _Toc39059683 \h </w:instrText>
+              <w:instrText xml:space="preserve"> PAGEREF _Toc39325934 \h </w:instrText>
             </w:r>
             <w:r>
               <w:rPr>
@@ -194,7 +194,7 @@
               <w:lang w:eastAsia="en-GB"/>
             </w:rPr>
           </w:pPr>
-          <w:hyperlink w:anchor="_Toc39059684" w:history="1">
+          <w:hyperlink w:anchor="_Toc39325935" w:history="1">
             <w:r>
               <w:rPr>
                 <w:rStyle w:val="Hyperlink"/>
@@ -221,7 +221,7 @@
                 <w:noProof/>
                 <w:webHidden/>
               </w:rPr>
-              <w:instrText xml:space="preserve"> PAGEREF _Toc39059684 \h </w:instrText>
+              <w:instrText xml:space="preserve"> PAGEREF _Toc39325935 \h </w:instrText>
             </w:r>
             <w:r>
               <w:rPr>
@@ -264,7 +264,7 @@
               <w:lang w:eastAsia="en-GB"/>
             </w:rPr>
           </w:pPr>
-          <w:hyperlink w:anchor="_Toc39059685" w:history="1">
+          <w:hyperlink w:anchor="_Toc39325936" w:history="1">
             <w:r>
               <w:rPr>
                 <w:rStyle w:val="Hyperlink"/>
@@ -291,7 +291,7 @@
                 <w:noProof/>
                 <w:webHidden/>
               </w:rPr>
-              <w:instrText xml:space="preserve"> PAGEREF _Toc39059685 \h </w:instrText>
+              <w:instrText xml:space="preserve"> PAGEREF _Toc39325936 \h </w:instrText>
             </w:r>
             <w:r>
               <w:rPr>
@@ -334,7 +334,7 @@
               <w:lang w:eastAsia="en-GB"/>
             </w:rPr>
           </w:pPr>
-          <w:hyperlink w:anchor="_Toc39059686" w:history="1">
+          <w:hyperlink w:anchor="_Toc39325937" w:history="1">
             <w:r>
               <w:rPr>
                 <w:rStyle w:val="Hyperlink"/>
@@ -361,7 +361,7 @@
                 <w:noProof/>
                 <w:webHidden/>
               </w:rPr>
-              <w:instrText xml:space="preserve"> PAGEREF _Toc39059686 \h </w:instrText>
+              <w:instrText xml:space="preserve"> PAGEREF _Toc39325937 \h </w:instrText>
             </w:r>
             <w:r>
               <w:rPr>
@@ -404,7 +404,7 @@
               <w:lang w:eastAsia="en-GB"/>
             </w:rPr>
           </w:pPr>
-          <w:hyperlink w:anchor="_Toc39059687" w:history="1">
+          <w:hyperlink w:anchor="_Toc39325938" w:history="1">
             <w:r>
               <w:rPr>
                 <w:rStyle w:val="Hyperlink"/>
@@ -431,7 +431,7 @@
                 <w:noProof/>
                 <w:webHidden/>
               </w:rPr>
-              <w:instrText xml:space="preserve"> PAGEREF _Toc39059687 \h </w:instrText>
+              <w:instrText xml:space="preserve"> PAGEREF _Toc39325938 \h </w:instrText>
             </w:r>
             <w:r>
               <w:rPr>
@@ -474,7 +474,7 @@
               <w:lang w:eastAsia="en-GB"/>
             </w:rPr>
           </w:pPr>
-          <w:hyperlink w:anchor="_Toc39059688" w:history="1">
+          <w:hyperlink w:anchor="_Toc39325939" w:history="1">
             <w:r>
               <w:rPr>
                 <w:rStyle w:val="Hyperlink"/>
@@ -501,7 +501,7 @@
                 <w:noProof/>
                 <w:webHidden/>
               </w:rPr>
-              <w:instrText xml:space="preserve"> PAGEREF _Toc39059688 \h </w:instrText>
+              <w:instrText xml:space="preserve"> PAGEREF _Toc39325939 \h </w:instrText>
             </w:r>
             <w:r>
               <w:rPr>
@@ -544,7 +544,7 @@
               <w:lang w:eastAsia="en-GB"/>
             </w:rPr>
           </w:pPr>
-          <w:hyperlink w:anchor="_Toc39059689" w:history="1">
+          <w:hyperlink w:anchor="_Toc39325940" w:history="1">
             <w:r>
               <w:rPr>
                 <w:rStyle w:val="Hyperlink"/>
@@ -571,7 +571,7 @@
                 <w:noProof/>
                 <w:webHidden/>
               </w:rPr>
-              <w:instrText xml:space="preserve"> PAGEREF _Toc39059689 \h </w:instrText>
+              <w:instrText xml:space="preserve"> PAGEREF _Toc39325940 \h </w:instrText>
             </w:r>
             <w:r>
               <w:rPr>
@@ -614,7 +614,7 @@
               <w:lang w:eastAsia="en-GB"/>
             </w:rPr>
           </w:pPr>
-          <w:hyperlink w:anchor="_Toc39059690" w:history="1">
+          <w:hyperlink w:anchor="_Toc39325941" w:history="1">
             <w:r>
               <w:rPr>
                 <w:rStyle w:val="Hyperlink"/>
@@ -641,7 +641,7 @@
                 <w:noProof/>
                 <w:webHidden/>
               </w:rPr>
-              <w:instrText xml:space="preserve"> PAGEREF _Toc39059690 \h </w:instrText>
+              <w:instrText xml:space="preserve"> PAGEREF _Toc39325941 \h </w:instrText>
             </w:r>
             <w:r>
               <w:rPr>
@@ -684,7 +684,7 @@
               <w:lang w:eastAsia="en-GB"/>
             </w:rPr>
           </w:pPr>
-          <w:hyperlink w:anchor="_Toc39059691" w:history="1">
+          <w:hyperlink w:anchor="_Toc39325942" w:history="1">
             <w:r>
               <w:rPr>
                 <w:rStyle w:val="Hyperlink"/>
@@ -711,7 +711,7 @@
                 <w:noProof/>
                 <w:webHidden/>
               </w:rPr>
-              <w:instrText xml:space="preserve"> PAGEREF _Toc39059691 \h </w:instrText>
+              <w:instrText xml:space="preserve"> PAGEREF _Toc39325942 \h </w:instrText>
             </w:r>
             <w:r>
               <w:rPr>
@@ -754,7 +754,7 @@
               <w:lang w:eastAsia="en-GB"/>
             </w:rPr>
           </w:pPr>
-          <w:hyperlink w:anchor="_Toc39059692" w:history="1">
+          <w:hyperlink w:anchor="_Toc39325943" w:history="1">
             <w:r>
               <w:rPr>
                 <w:rStyle w:val="Hyperlink"/>
@@ -781,7 +781,7 @@
                 <w:noProof/>
                 <w:webHidden/>
               </w:rPr>
-              <w:instrText xml:space="preserve"> PAGEREF _Toc39059692 \h </w:instrText>
+              <w:instrText xml:space="preserve"> PAGEREF _Toc39325943 \h </w:instrText>
             </w:r>
             <w:r>
               <w:rPr>
@@ -824,7 +824,7 @@
               <w:lang w:eastAsia="en-GB"/>
             </w:rPr>
           </w:pPr>
-          <w:hyperlink w:anchor="_Toc39059693" w:history="1">
+          <w:hyperlink w:anchor="_Toc39325944" w:history="1">
             <w:r>
               <w:rPr>
                 <w:rStyle w:val="Hyperlink"/>
@@ -851,7 +851,7 @@
                 <w:noProof/>
                 <w:webHidden/>
               </w:rPr>
-              <w:instrText xml:space="preserve"> PAGEREF _Toc39059693 \h </w:instrText>
+              <w:instrText xml:space="preserve"> PAGEREF _Toc39325944 \h </w:instrText>
             </w:r>
             <w:r>
               <w:rPr>
@@ -894,7 +894,7 @@
               <w:lang w:eastAsia="en-GB"/>
             </w:rPr>
           </w:pPr>
-          <w:hyperlink w:anchor="_Toc39059694" w:history="1">
+          <w:hyperlink w:anchor="_Toc39325945" w:history="1">
             <w:r>
               <w:rPr>
                 <w:rStyle w:val="Hyperlink"/>
@@ -921,7 +921,7 @@
                 <w:noProof/>
                 <w:webHidden/>
               </w:rPr>
-              <w:instrText xml:space="preserve"> PAGEREF _Toc39059694 \h </w:instrText>
+              <w:instrText xml:space="preserve"> PAGEREF _Toc39325945 \h </w:instrText>
             </w:r>
             <w:r>
               <w:rPr>
@@ -964,7 +964,7 @@
               <w:lang w:eastAsia="en-GB"/>
             </w:rPr>
           </w:pPr>
-          <w:hyperlink w:anchor="_Toc39059695" w:history="1">
+          <w:hyperlink w:anchor="_Toc39325946" w:history="1">
             <w:r>
               <w:rPr>
                 <w:rStyle w:val="Hyperlink"/>
@@ -991,7 +991,7 @@
                 <w:noProof/>
                 <w:webHidden/>
               </w:rPr>
-              <w:instrText xml:space="preserve"> PAGEREF _Toc39059695 \h </w:instrText>
+              <w:instrText xml:space="preserve"> PAGEREF _Toc39325946 \h </w:instrText>
             </w:r>
             <w:r>
               <w:rPr>
@@ -1034,7 +1034,7 @@
               <w:lang w:eastAsia="en-GB"/>
             </w:rPr>
           </w:pPr>
-          <w:hyperlink w:anchor="_Toc39059696" w:history="1">
+          <w:hyperlink w:anchor="_Toc39325947" w:history="1">
             <w:r>
               <w:rPr>
                 <w:rStyle w:val="Hyperlink"/>
@@ -1061,7 +1061,7 @@
                 <w:noProof/>
                 <w:webHidden/>
               </w:rPr>
-              <w:instrText xml:space="preserve"> PAGEREF _Toc39059696 \h </w:instrText>
+              <w:instrText xml:space="preserve"> PAGEREF _Toc39325947 \h </w:instrText>
             </w:r>
             <w:r>
               <w:rPr>
@@ -1105,7 +1105,7 @@
               <w:lang w:eastAsia="en-GB"/>
             </w:rPr>
           </w:pPr>
-          <w:hyperlink w:anchor="_Toc39059697" w:history="1">
+          <w:hyperlink w:anchor="_Toc39325948" w:history="1">
             <w:r>
               <w:rPr>
                 <w:rStyle w:val="Hyperlink"/>
@@ -1147,7 +1147,7 @@
                 <w:noProof/>
                 <w:webHidden/>
               </w:rPr>
-              <w:instrText xml:space="preserve"> PAGEREF _Toc39059697 \h </w:instrText>
+              <w:instrText xml:space="preserve"> PAGEREF _Toc39325948 \h </w:instrText>
             </w:r>
             <w:r>
               <w:rPr>
@@ -1191,7 +1191,7 @@
               <w:lang w:eastAsia="en-GB"/>
             </w:rPr>
           </w:pPr>
-          <w:hyperlink w:anchor="_Toc39059698" w:history="1">
+          <w:hyperlink w:anchor="_Toc39325949" w:history="1">
             <w:r>
               <w:rPr>
                 <w:rStyle w:val="Hyperlink"/>
@@ -1233,7 +1233,7 @@
                 <w:noProof/>
                 <w:webHidden/>
               </w:rPr>
-              <w:instrText xml:space="preserve"> PAGEREF _Toc39059698 \h </w:instrText>
+              <w:instrText xml:space="preserve"> PAGEREF _Toc39325949 \h </w:instrText>
             </w:r>
             <w:r>
               <w:rPr>
@@ -1277,7 +1277,7 @@
               <w:lang w:eastAsia="en-GB"/>
             </w:rPr>
           </w:pPr>
-          <w:hyperlink w:anchor="_Toc39059699" w:history="1">
+          <w:hyperlink w:anchor="_Toc39325950" w:history="1">
             <w:r>
               <w:rPr>
                 <w:rStyle w:val="Hyperlink"/>
@@ -1319,7 +1319,7 @@
                 <w:noProof/>
                 <w:webHidden/>
               </w:rPr>
-              <w:instrText xml:space="preserve"> PAGEREF _Toc39059699 \h </w:instrText>
+              <w:instrText xml:space="preserve"> PAGEREF _Toc39325950 \h </w:instrText>
             </w:r>
             <w:r>
               <w:rPr>
@@ -1363,7 +1363,7 @@
               <w:lang w:eastAsia="en-GB"/>
             </w:rPr>
           </w:pPr>
-          <w:hyperlink w:anchor="_Toc39059700" w:history="1">
+          <w:hyperlink w:anchor="_Toc39325951" w:history="1">
             <w:r>
               <w:rPr>
                 <w:rStyle w:val="Hyperlink"/>
@@ -1405,7 +1405,7 @@
                 <w:noProof/>
                 <w:webHidden/>
               </w:rPr>
-              <w:instrText xml:space="preserve"> PAGEREF _Toc39059700 \h </w:instrText>
+              <w:instrText xml:space="preserve"> PAGEREF _Toc39325951 \h </w:instrText>
             </w:r>
             <w:r>
               <w:rPr>
@@ -1449,7 +1449,7 @@
               <w:lang w:eastAsia="en-GB"/>
             </w:rPr>
           </w:pPr>
-          <w:hyperlink w:anchor="_Toc39059701" w:history="1">
+          <w:hyperlink w:anchor="_Toc39325952" w:history="1">
             <w:r>
               <w:rPr>
                 <w:rStyle w:val="Hyperlink"/>
@@ -1491,7 +1491,7 @@
                 <w:noProof/>
                 <w:webHidden/>
               </w:rPr>
-              <w:instrText xml:space="preserve"> PAGEREF _Toc39059701 \h </w:instrText>
+              <w:instrText xml:space="preserve"> PAGEREF _Toc39325952 \h </w:instrText>
             </w:r>
             <w:r>
               <w:rPr>
@@ -1535,7 +1535,7 @@
               <w:lang w:eastAsia="en-GB"/>
             </w:rPr>
           </w:pPr>
-          <w:hyperlink w:anchor="_Toc39059702" w:history="1">
+          <w:hyperlink w:anchor="_Toc39325953" w:history="1">
             <w:r>
               <w:rPr>
                 <w:rStyle w:val="Hyperlink"/>
@@ -1577,7 +1577,7 @@
                 <w:noProof/>
                 <w:webHidden/>
               </w:rPr>
-              <w:instrText xml:space="preserve"> PAGEREF _Toc39059702 \h </w:instrText>
+              <w:instrText xml:space="preserve"> PAGEREF _Toc39325953 \h </w:instrText>
             </w:r>
             <w:r>
               <w:rPr>
@@ -1620,7 +1620,7 @@
               <w:lang w:eastAsia="en-GB"/>
             </w:rPr>
           </w:pPr>
-          <w:hyperlink w:anchor="_Toc39059703" w:history="1">
+          <w:hyperlink w:anchor="_Toc39325954" w:history="1">
             <w:r>
               <w:rPr>
                 <w:rStyle w:val="Hyperlink"/>
@@ -1647,7 +1647,7 @@
                 <w:noProof/>
                 <w:webHidden/>
               </w:rPr>
-              <w:instrText xml:space="preserve"> PAGEREF _Toc39059703 \h </w:instrText>
+              <w:instrText xml:space="preserve"> PAGEREF _Toc39325954 \h </w:instrText>
             </w:r>
             <w:r>
               <w:rPr>
@@ -1690,7 +1690,7 @@
               <w:lang w:eastAsia="en-GB"/>
             </w:rPr>
           </w:pPr>
-          <w:hyperlink w:anchor="_Toc39059704" w:history="1">
+          <w:hyperlink w:anchor="_Toc39325955" w:history="1">
             <w:r>
               <w:rPr>
                 <w:rStyle w:val="Hyperlink"/>
@@ -1717,7 +1717,7 @@
                 <w:noProof/>
                 <w:webHidden/>
               </w:rPr>
-              <w:instrText xml:space="preserve"> PAGEREF _Toc39059704 \h </w:instrText>
+              <w:instrText xml:space="preserve"> PAGEREF _Toc39325955 \h </w:instrText>
             </w:r>
             <w:r>
               <w:rPr>
@@ -1760,7 +1760,7 @@
               <w:lang w:eastAsia="en-GB"/>
             </w:rPr>
           </w:pPr>
-          <w:hyperlink w:anchor="_Toc39059705" w:history="1">
+          <w:hyperlink w:anchor="_Toc39325956" w:history="1">
             <w:r>
               <w:rPr>
                 <w:rStyle w:val="Hyperlink"/>
@@ -1787,7 +1787,7 @@
                 <w:noProof/>
                 <w:webHidden/>
               </w:rPr>
-              <w:instrText xml:space="preserve"> PAGEREF _Toc39059705 \h </w:instrText>
+              <w:instrText xml:space="preserve"> PAGEREF _Toc39325956 \h </w:instrText>
             </w:r>
             <w:r>
               <w:rPr>
@@ -1808,6 +1808,216 @@
                 <w:webHidden/>
               </w:rPr>
               <w:t>6</w:t>
+            </w:r>
+            <w:r>
+              <w:rPr>
+                <w:noProof/>
+                <w:webHidden/>
+              </w:rPr>
+              <w:fldChar w:fldCharType="end"/>
+            </w:r>
+          </w:hyperlink>
+        </w:p>
+        <w:p>
+          <w:pPr>
+            <w:pStyle w:val="TOC1"/>
+            <w:tabs>
+              <w:tab w:val="right" w:leader="dot" w:pos="9016"/>
+            </w:tabs>
+            <w:rPr>
+              <w:rFonts w:eastAsiaTheme="minorEastAsia"/>
+              <w:noProof/>
+              <w:lang w:eastAsia="en-GB"/>
+            </w:rPr>
+          </w:pPr>
+          <w:hyperlink w:anchor="_Toc39325957" w:history="1">
+            <w:r>
+              <w:rPr>
+                <w:rStyle w:val="Hyperlink"/>
+                <w:noProof/>
+              </w:rPr>
+              <w:t>Features to be tested</w:t>
+            </w:r>
+            <w:r>
+              <w:rPr>
+                <w:noProof/>
+                <w:webHidden/>
+              </w:rPr>
+              <w:tab/>
+            </w:r>
+            <w:r>
+              <w:rPr>
+                <w:noProof/>
+                <w:webHidden/>
+              </w:rPr>
+              <w:fldChar w:fldCharType="begin"/>
+            </w:r>
+            <w:r>
+              <w:rPr>
+                <w:noProof/>
+                <w:webHidden/>
+              </w:rPr>
+              <w:instrText xml:space="preserve"> PAGEREF _Toc39325957 \h </w:instrText>
+            </w:r>
+            <w:r>
+              <w:rPr>
+                <w:noProof/>
+                <w:webHidden/>
+              </w:rPr>
+            </w:r>
+            <w:r>
+              <w:rPr>
+                <w:noProof/>
+                <w:webHidden/>
+              </w:rPr>
+              <w:fldChar w:fldCharType="separate"/>
+            </w:r>
+            <w:r>
+              <w:rPr>
+                <w:noProof/>
+                <w:webHidden/>
+              </w:rPr>
+              <w:t>6</w:t>
+            </w:r>
+            <w:r>
+              <w:rPr>
+                <w:noProof/>
+                <w:webHidden/>
+              </w:rPr>
+              <w:fldChar w:fldCharType="end"/>
+            </w:r>
+          </w:hyperlink>
+        </w:p>
+        <w:p>
+          <w:pPr>
+            <w:pStyle w:val="TOC1"/>
+            <w:tabs>
+              <w:tab w:val="right" w:leader="dot" w:pos="9016"/>
+            </w:tabs>
+            <w:rPr>
+              <w:rFonts w:eastAsiaTheme="minorEastAsia"/>
+              <w:noProof/>
+              <w:lang w:eastAsia="en-GB"/>
+            </w:rPr>
+          </w:pPr>
+          <w:hyperlink w:anchor="_Toc39325958" w:history="1">
+            <w:r>
+              <w:rPr>
+                <w:rStyle w:val="Hyperlink"/>
+                <w:noProof/>
+              </w:rPr>
+              <w:t>Schedules</w:t>
+            </w:r>
+            <w:r>
+              <w:rPr>
+                <w:noProof/>
+                <w:webHidden/>
+              </w:rPr>
+              <w:tab/>
+            </w:r>
+            <w:r>
+              <w:rPr>
+                <w:noProof/>
+                <w:webHidden/>
+              </w:rPr>
+              <w:fldChar w:fldCharType="begin"/>
+            </w:r>
+            <w:r>
+              <w:rPr>
+                <w:noProof/>
+                <w:webHidden/>
+              </w:rPr>
+              <w:instrText xml:space="preserve"> PAGEREF _Toc39325958 \h </w:instrText>
+            </w:r>
+            <w:r>
+              <w:rPr>
+                <w:noProof/>
+                <w:webHidden/>
+              </w:rPr>
+            </w:r>
+            <w:r>
+              <w:rPr>
+                <w:noProof/>
+                <w:webHidden/>
+              </w:rPr>
+              <w:fldChar w:fldCharType="separate"/>
+            </w:r>
+            <w:r>
+              <w:rPr>
+                <w:noProof/>
+                <w:webHidden/>
+              </w:rPr>
+              <w:t>6</w:t>
+            </w:r>
+            <w:r>
+              <w:rPr>
+                <w:noProof/>
+                <w:webHidden/>
+              </w:rPr>
+              <w:fldChar w:fldCharType="end"/>
+            </w:r>
+          </w:hyperlink>
+        </w:p>
+        <w:p>
+          <w:pPr>
+            <w:pStyle w:val="TOC1"/>
+            <w:tabs>
+              <w:tab w:val="right" w:leader="dot" w:pos="9016"/>
+            </w:tabs>
+            <w:rPr>
+              <w:rFonts w:eastAsiaTheme="minorEastAsia"/>
+              <w:noProof/>
+              <w:lang w:eastAsia="en-GB"/>
+            </w:rPr>
+          </w:pPr>
+          <w:hyperlink w:anchor="_Toc39325959" w:history="1">
+            <w:r>
+              <w:rPr>
+                <w:rStyle w:val="Hyperlink"/>
+                <w:noProof/>
+              </w:rPr>
+              <w:t>Tools</w:t>
+            </w:r>
+            <w:r>
+              <w:rPr>
+                <w:noProof/>
+                <w:webHidden/>
+              </w:rPr>
+              <w:tab/>
+            </w:r>
+            <w:r>
+              <w:rPr>
+                <w:noProof/>
+                <w:webHidden/>
+              </w:rPr>
+              <w:fldChar w:fldCharType="begin"/>
+            </w:r>
+            <w:r>
+              <w:rPr>
+                <w:noProof/>
+                <w:webHidden/>
+              </w:rPr>
+              <w:instrText xml:space="preserve"> PAGEREF _Toc39325959 \h </w:instrText>
+            </w:r>
+            <w:r>
+              <w:rPr>
+                <w:noProof/>
+                <w:webHidden/>
+              </w:rPr>
+            </w:r>
+            <w:r>
+              <w:rPr>
+                <w:noProof/>
+                <w:webHidden/>
+              </w:rPr>
+              <w:fldChar w:fldCharType="separate"/>
+            </w:r>
+            <w:r>
+              <w:rPr>
+                <w:noProof/>
+                <w:webHidden/>
+              </w:rPr>
+              <w:t>7</w:t>
             </w:r>
             <w:r>
               <w:rPr>
@@ -1835,17 +2045,19 @@
       <w:r>
         <w:br w:type="page"/>
       </w:r>
+      <w:bookmarkStart w:id="0" w:name="_GoBack"/>
+      <w:bookmarkEnd w:id="0"/>
     </w:p>
     <w:p/>
     <w:p>
       <w:pPr>
         <w:pStyle w:val="Heading1"/>
       </w:pPr>
-      <w:bookmarkStart w:id="0" w:name="_Toc39059683"/>
+      <w:bookmarkStart w:id="1" w:name="_Toc39325934"/>
       <w:r>
         <w:t>Introduction</w:t>
       </w:r>
-      <w:bookmarkEnd w:id="0"/>
+      <w:bookmarkEnd w:id="1"/>
     </w:p>
     <w:p>
       <w:r>
@@ -1868,21 +2080,21 @@
       <w:pPr>
         <w:pStyle w:val="Heading1"/>
       </w:pPr>
-      <w:bookmarkStart w:id="1" w:name="_Toc39059684"/>
+      <w:bookmarkStart w:id="2" w:name="_Toc39325935"/>
       <w:r>
         <w:t>Objectives and Tasks</w:t>
       </w:r>
-      <w:bookmarkEnd w:id="1"/>
+      <w:bookmarkEnd w:id="2"/>
     </w:p>
     <w:p>
       <w:pPr>
         <w:pStyle w:val="Heading2"/>
       </w:pPr>
-      <w:bookmarkStart w:id="2" w:name="_Toc39059685"/>
+      <w:bookmarkStart w:id="3" w:name="_Toc39325936"/>
       <w:r>
         <w:t>Objectives</w:t>
       </w:r>
-      <w:bookmarkEnd w:id="2"/>
+      <w:bookmarkEnd w:id="3"/>
     </w:p>
     <w:p>
       <w:pPr>
@@ -1963,11 +2175,11 @@
       <w:pPr>
         <w:pStyle w:val="Heading2"/>
       </w:pPr>
-      <w:bookmarkStart w:id="3" w:name="_Toc39059686"/>
+      <w:bookmarkStart w:id="4" w:name="_Toc39325937"/>
       <w:r>
         <w:t>Tasks</w:t>
       </w:r>
-      <w:bookmarkEnd w:id="3"/>
+      <w:bookmarkEnd w:id="4"/>
     </w:p>
     <w:p>
       <w:pPr>
@@ -2013,11 +2225,11 @@
       <w:pPr>
         <w:pStyle w:val="Heading1"/>
       </w:pPr>
-      <w:bookmarkStart w:id="4" w:name="_Toc39059687"/>
+      <w:bookmarkStart w:id="5" w:name="_Toc39325938"/>
       <w:r>
         <w:t>Scope</w:t>
       </w:r>
-      <w:bookmarkEnd w:id="4"/>
+      <w:bookmarkEnd w:id="5"/>
     </w:p>
     <w:p>
       <w:r>
@@ -2118,22 +2330,22 @@
       <w:pPr>
         <w:pStyle w:val="Heading1"/>
       </w:pPr>
-      <w:bookmarkStart w:id="5" w:name="_Toc39059688"/>
+      <w:bookmarkStart w:id="6" w:name="_Toc39325939"/>
       <w:r>
         <w:lastRenderedPageBreak/>
         <w:t>Testing Strategy</w:t>
       </w:r>
-      <w:bookmarkEnd w:id="5"/>
+      <w:bookmarkEnd w:id="6"/>
     </w:p>
     <w:p>
       <w:pPr>
         <w:pStyle w:val="Heading2"/>
       </w:pPr>
-      <w:bookmarkStart w:id="6" w:name="_Toc39059689"/>
+      <w:bookmarkStart w:id="7" w:name="_Toc39325940"/>
       <w:r>
         <w:t>Unit Testing</w:t>
       </w:r>
-      <w:bookmarkEnd w:id="6"/>
+      <w:bookmarkEnd w:id="7"/>
     </w:p>
     <w:p>
       <w:r>
@@ -2150,11 +2362,11 @@
       <w:pPr>
         <w:pStyle w:val="Heading2"/>
       </w:pPr>
-      <w:bookmarkStart w:id="7" w:name="_Toc39059690"/>
+      <w:bookmarkStart w:id="8" w:name="_Toc39325941"/>
       <w:r>
         <w:t>System and Integration Testing</w:t>
       </w:r>
-      <w:bookmarkEnd w:id="7"/>
+      <w:bookmarkEnd w:id="8"/>
     </w:p>
     <w:p>
       <w:r>
@@ -2195,11 +2407,11 @@
       <w:pPr>
         <w:pStyle w:val="Heading2"/>
       </w:pPr>
-      <w:bookmarkStart w:id="8" w:name="_Toc39059691"/>
+      <w:bookmarkStart w:id="9" w:name="_Toc39325942"/>
       <w:r>
         <w:t>Performance and Stress Testing</w:t>
       </w:r>
-      <w:bookmarkEnd w:id="8"/>
+      <w:bookmarkEnd w:id="9"/>
     </w:p>
     <w:p>
       <w:r>
@@ -2216,11 +2428,11 @@
       <w:pPr>
         <w:pStyle w:val="Heading2"/>
       </w:pPr>
-      <w:bookmarkStart w:id="9" w:name="_Toc39059692"/>
+      <w:bookmarkStart w:id="10" w:name="_Toc39325943"/>
       <w:r>
         <w:t>User Acceptance Testing</w:t>
       </w:r>
-      <w:bookmarkEnd w:id="9"/>
+      <w:bookmarkEnd w:id="10"/>
     </w:p>
     <w:p>
       <w:r>
@@ -2240,11 +2452,11 @@
       <w:pPr>
         <w:pStyle w:val="Heading2"/>
       </w:pPr>
-      <w:bookmarkStart w:id="10" w:name="_Toc39059693"/>
+      <w:bookmarkStart w:id="11" w:name="_Toc39325944"/>
       <w:r>
         <w:t>Batch Testing</w:t>
       </w:r>
-      <w:bookmarkEnd w:id="10"/>
+      <w:bookmarkEnd w:id="11"/>
     </w:p>
     <w:p>
       <w:r>
@@ -2261,11 +2473,11 @@
       <w:pPr>
         <w:pStyle w:val="Heading2"/>
       </w:pPr>
-      <w:bookmarkStart w:id="11" w:name="_Toc39059694"/>
+      <w:bookmarkStart w:id="12" w:name="_Toc39325945"/>
       <w:r>
         <w:t>Automated Regression Testing</w:t>
       </w:r>
-      <w:bookmarkEnd w:id="11"/>
+      <w:bookmarkEnd w:id="12"/>
     </w:p>
     <w:p>
       <w:r>
@@ -2285,12 +2497,12 @@
       <w:pPr>
         <w:pStyle w:val="Heading2"/>
       </w:pPr>
-      <w:bookmarkStart w:id="12" w:name="_Toc39059695"/>
+      <w:bookmarkStart w:id="13" w:name="_Toc39325946"/>
       <w:r>
         <w:lastRenderedPageBreak/>
         <w:t>Beta Testing Participants</w:t>
       </w:r>
-      <w:bookmarkEnd w:id="12"/>
+      <w:bookmarkEnd w:id="13"/>
     </w:p>
     <w:p>
       <w:r>
@@ -2313,11 +2525,11 @@
           <w:szCs w:val="22"/>
         </w:rPr>
       </w:pPr>
-      <w:bookmarkStart w:id="13" w:name="_Toc39059696"/>
+      <w:bookmarkStart w:id="14" w:name="_Toc39325947"/>
       <w:r>
         <w:t>Test Schedule</w:t>
       </w:r>
-      <w:bookmarkEnd w:id="13"/>
+      <w:bookmarkEnd w:id="14"/>
     </w:p>
     <w:p>
       <w:pPr>
@@ -2327,11 +2539,11 @@
           <w:numId w:val="5"/>
         </w:numPr>
       </w:pPr>
-      <w:bookmarkStart w:id="14" w:name="_Toc39059697"/>
+      <w:bookmarkStart w:id="15" w:name="_Toc39325948"/>
       <w:r>
         <w:t>Analyse the product</w:t>
       </w:r>
-      <w:bookmarkEnd w:id="14"/>
+      <w:bookmarkEnd w:id="15"/>
     </w:p>
     <w:p>
       <w:pPr>
@@ -2356,11 +2568,11 @@
           <w:numId w:val="5"/>
         </w:numPr>
       </w:pPr>
-      <w:bookmarkStart w:id="15" w:name="_Toc39059698"/>
+      <w:bookmarkStart w:id="16" w:name="_Toc39325949"/>
       <w:r>
         <w:t>Define the test strategies</w:t>
       </w:r>
-      <w:bookmarkEnd w:id="15"/>
+      <w:bookmarkEnd w:id="16"/>
     </w:p>
     <w:p>
       <w:pPr>
@@ -2418,11 +2630,11 @@
           <w:numId w:val="5"/>
         </w:numPr>
       </w:pPr>
-      <w:bookmarkStart w:id="16" w:name="_Toc39059699"/>
+      <w:bookmarkStart w:id="17" w:name="_Toc39325950"/>
       <w:r>
         <w:t>Define the test objectives</w:t>
       </w:r>
-      <w:bookmarkEnd w:id="16"/>
+      <w:bookmarkEnd w:id="17"/>
     </w:p>
     <w:p>
       <w:pPr>
@@ -2456,11 +2668,11 @@
           <w:numId w:val="5"/>
         </w:numPr>
       </w:pPr>
-      <w:bookmarkStart w:id="17" w:name="_Toc39059700"/>
+      <w:bookmarkStart w:id="18" w:name="_Toc39325951"/>
       <w:r>
         <w:t>Define the test criteria</w:t>
       </w:r>
-      <w:bookmarkEnd w:id="17"/>
+      <w:bookmarkEnd w:id="18"/>
     </w:p>
     <w:p>
       <w:pPr>
@@ -2494,11 +2706,11 @@
           <w:numId w:val="5"/>
         </w:numPr>
       </w:pPr>
-      <w:bookmarkStart w:id="18" w:name="_Toc39059701"/>
+      <w:bookmarkStart w:id="19" w:name="_Toc39325952"/>
       <w:r>
         <w:t>Plan the test environments</w:t>
       </w:r>
-      <w:bookmarkEnd w:id="18"/>
+      <w:bookmarkEnd w:id="19"/>
     </w:p>
     <w:p>
       <w:pPr>
@@ -2532,11 +2744,11 @@
           <w:numId w:val="5"/>
         </w:numPr>
       </w:pPr>
-      <w:bookmarkStart w:id="19" w:name="_Toc39059702"/>
+      <w:bookmarkStart w:id="20" w:name="_Toc39325953"/>
       <w:r>
         <w:t>Determine the test deliverables</w:t>
       </w:r>
-      <w:bookmarkEnd w:id="19"/>
+      <w:bookmarkEnd w:id="20"/>
     </w:p>
     <w:p>
       <w:pPr>
@@ -2561,22 +2773,22 @@
       <w:pPr>
         <w:pStyle w:val="Heading1"/>
       </w:pPr>
-      <w:bookmarkStart w:id="20" w:name="_Toc39059703"/>
+      <w:bookmarkStart w:id="21" w:name="_Toc39325954"/>
       <w:r>
         <w:lastRenderedPageBreak/>
         <w:t>Control Procedures</w:t>
       </w:r>
-      <w:bookmarkEnd w:id="20"/>
+      <w:bookmarkEnd w:id="21"/>
     </w:p>
     <w:p>
       <w:pPr>
         <w:pStyle w:val="Heading2"/>
       </w:pPr>
-      <w:bookmarkStart w:id="21" w:name="_Toc39059704"/>
+      <w:bookmarkStart w:id="22" w:name="_Toc39325955"/>
       <w:r>
         <w:t>Problem Reporting</w:t>
       </w:r>
-      <w:bookmarkEnd w:id="21"/>
+      <w:bookmarkEnd w:id="22"/>
     </w:p>
     <w:p>
       <w:r>
@@ -2588,11 +2800,11 @@
       <w:pPr>
         <w:pStyle w:val="Heading2"/>
       </w:pPr>
-      <w:bookmarkStart w:id="22" w:name="_Toc39059705"/>
+      <w:bookmarkStart w:id="23" w:name="_Toc39325956"/>
       <w:r>
         <w:t>Change Requests</w:t>
       </w:r>
-      <w:bookmarkEnd w:id="22"/>
+      <w:bookmarkEnd w:id="23"/>
     </w:p>
     <w:p>
       <w:r>
@@ -2604,9 +2816,11 @@
       <w:pPr>
         <w:pStyle w:val="Heading1"/>
       </w:pPr>
+      <w:bookmarkStart w:id="24" w:name="_Toc39325957"/>
       <w:r>
         <w:t>Features to be tested</w:t>
       </w:r>
+      <w:bookmarkEnd w:id="24"/>
     </w:p>
     <w:p>
       <w:pPr>
@@ -2616,11 +2830,11 @@
           <w:numId w:val="11"/>
         </w:numPr>
       </w:pPr>
-      <w:bookmarkStart w:id="23" w:name="_Hlk39325416"/>
+      <w:bookmarkStart w:id="25" w:name="_Hlk39325416"/>
       <w:r>
         <w:t>Game Play</w:t>
       </w:r>
-      <w:bookmarkEnd w:id="23"/>
+      <w:bookmarkEnd w:id="25"/>
     </w:p>
     <w:p>
       <w:pPr>
@@ -2830,9 +3044,11 @@
       <w:pPr>
         <w:pStyle w:val="Heading1"/>
       </w:pPr>
+      <w:bookmarkStart w:id="26" w:name="_Toc39325958"/>
       <w:r>
         <w:t>Schedules</w:t>
       </w:r>
+      <w:bookmarkEnd w:id="26"/>
     </w:p>
     <w:p>
       <w:r>
@@ -2957,10 +3173,12 @@
       <w:pPr>
         <w:pStyle w:val="Heading1"/>
       </w:pPr>
+      <w:bookmarkStart w:id="27" w:name="_Toc39325959"/>
       <w:r>
         <w:lastRenderedPageBreak/>
         <w:t>Tools</w:t>
       </w:r>
+      <w:bookmarkEnd w:id="27"/>
     </w:p>
     <w:p>
       <w:r>
@@ -2974,8 +3192,6 @@
       <w:r>
         <w:t>Unity Test Tools</w:t>
       </w:r>
-      <w:bookmarkStart w:id="24" w:name="_GoBack"/>
-      <w:bookmarkEnd w:id="24"/>
     </w:p>
     <w:sectPr>
       <w:pgSz w:w="11906" w:h="16838"/>

</xml_diff>